<commit_message>
Cahier des charges #2
</commit_message>
<xml_diff>
--- a/Cahier_Des_Charges_Final.docx
+++ b/Cahier_Des_Charges_Final.docx
@@ -10,6 +10,7 @@
           <w:docPartUnique/>
         </w:docPartObj>
       </w:sdtPr>
+      <w:sdtEndPr/>
       <w:sdtContent>
         <w:p/>
         <w:tbl>
@@ -44,6 +45,7 @@
                 <w:dataBinding w:prefixMappings="xmlns:ns0='http://schemas.openxmlformats.org/officeDocument/2006/extended-properties'" w:xpath="/ns0:Properties[1]/ns0:Company[1]" w:storeItemID="{6668398D-A668-4E3E-A5EB-62B293D839F1}"/>
                 <w:text/>
               </w:sdtPr>
+              <w:sdtEndPr/>
               <w:sdtContent>
                 <w:tc>
                   <w:tcPr>
@@ -98,6 +100,7 @@
                   <w:dataBinding w:prefixMappings="xmlns:ns0='http://schemas.openxmlformats.org/package/2006/metadata/core-properties' xmlns:ns1='http://purl.org/dc/elements/1.1/'" w:xpath="/ns0:coreProperties[1]/ns1:title[1]" w:storeItemID="{6C3C8BC8-F283-45AE-878A-BAB7291924A1}"/>
                   <w:text/>
                 </w:sdtPr>
+                <w:sdtEndPr/>
                 <w:sdtContent>
                   <w:p>
                     <w:pPr>
@@ -141,6 +144,7 @@
                 <w:dataBinding w:prefixMappings="xmlns:ns0='http://schemas.openxmlformats.org/package/2006/metadata/core-properties' xmlns:ns1='http://purl.org/dc/elements/1.1/'" w:xpath="/ns0:coreProperties[1]/ns1:subject[1]" w:storeItemID="{6C3C8BC8-F283-45AE-878A-BAB7291924A1}"/>
                 <w:text/>
               </w:sdtPr>
+              <w:sdtEndPr/>
               <w:sdtContent>
                 <w:tc>
                   <w:tcPr>
@@ -166,8 +170,36 @@
                         <w:sz w:val="24"/>
                         <w:szCs w:val="24"/>
                       </w:rPr>
-                      <w:t>Baptiste Maillot, Mathieu Guldner, Jean-Joseph Ouddane</w:t>
+                      <w:t xml:space="preserve">Baptiste Maillot, Mathieu </w:t>
                     </w:r>
+                    <w:proofErr w:type="spellStart"/>
+                    <w:r>
+                      <w:rPr>
+                        <w:color w:val="2E74B5" w:themeColor="accent1" w:themeShade="BF"/>
+                        <w:sz w:val="24"/>
+                        <w:szCs w:val="24"/>
+                      </w:rPr>
+                      <w:t>Guldner</w:t>
+                    </w:r>
+                    <w:proofErr w:type="spellEnd"/>
+                    <w:r>
+                      <w:rPr>
+                        <w:color w:val="2E74B5" w:themeColor="accent1" w:themeShade="BF"/>
+                        <w:sz w:val="24"/>
+                        <w:szCs w:val="24"/>
+                      </w:rPr>
+                      <w:t xml:space="preserve">, Jean-Joseph </w:t>
+                    </w:r>
+                    <w:proofErr w:type="spellStart"/>
+                    <w:r>
+                      <w:rPr>
+                        <w:color w:val="2E74B5" w:themeColor="accent1" w:themeShade="BF"/>
+                        <w:sz w:val="24"/>
+                        <w:szCs w:val="24"/>
+                      </w:rPr>
+                      <w:t>Ouddane</w:t>
+                    </w:r>
+                    <w:proofErr w:type="spellEnd"/>
                   </w:p>
                 </w:tc>
               </w:sdtContent>
@@ -226,6 +258,7 @@
                     <w:calendar w:val="gregorian"/>
                   </w:date>
                 </w:sdtPr>
+                <w:sdtEndPr/>
                 <w:sdtContent>
                   <w:p>
                     <w:pPr>
@@ -342,25 +375,7 @@
                   <w:sz w:val="28"/>
                   <w:szCs w:val="28"/>
                 </w:rPr>
-                <w:t>Introduc</w:t>
-              </w:r>
-              <w:r>
-                <w:rPr>
-                  <w:rStyle w:val="Lienhypertexte"/>
-                  <w:color w:val="auto"/>
-                  <w:sz w:val="28"/>
-                  <w:szCs w:val="28"/>
-                </w:rPr>
-                <w:t>t</w:t>
-              </w:r>
-              <w:r>
-                <w:rPr>
-                  <w:rStyle w:val="Lienhypertexte"/>
-                  <w:color w:val="auto"/>
-                  <w:sz w:val="28"/>
-                  <w:szCs w:val="28"/>
-                </w:rPr>
-                <w:t>ion</w:t>
+                <w:t>Introduction</w:t>
               </w:r>
             </w:hyperlink>
             <w:r>
@@ -399,6 +414,7 @@
                 <w:szCs w:val="28"/>
               </w:rPr>
             </w:pPr>
+            <w:proofErr w:type="gramStart"/>
             <w:r>
               <w:rPr>
                 <w:sz w:val="28"/>
@@ -406,6 +422,7 @@
               </w:rPr>
               <w:t>p.</w:t>
             </w:r>
+            <w:proofErr w:type="gramEnd"/>
             <w:r>
               <w:rPr>
                 <w:sz w:val="28"/>
@@ -518,6 +535,7 @@
                 <w:szCs w:val="28"/>
               </w:rPr>
             </w:pPr>
+            <w:proofErr w:type="gramStart"/>
             <w:r>
               <w:rPr>
                 <w:sz w:val="28"/>
@@ -525,6 +543,7 @@
               </w:rPr>
               <w:t>p.</w:t>
             </w:r>
+            <w:proofErr w:type="gramEnd"/>
             <w:r>
               <w:rPr>
                 <w:sz w:val="28"/>
@@ -638,6 +657,7 @@
                 <w:szCs w:val="28"/>
               </w:rPr>
             </w:pPr>
+            <w:proofErr w:type="gramStart"/>
             <w:r>
               <w:rPr>
                 <w:sz w:val="28"/>
@@ -645,6 +665,7 @@
               </w:rPr>
               <w:t>p.</w:t>
             </w:r>
+            <w:proofErr w:type="gramEnd"/>
             <w:r>
               <w:rPr>
                 <w:sz w:val="28"/>
@@ -758,6 +779,7 @@
                 <w:szCs w:val="28"/>
               </w:rPr>
             </w:pPr>
+            <w:proofErr w:type="gramStart"/>
             <w:r>
               <w:rPr>
                 <w:sz w:val="28"/>
@@ -765,6 +787,7 @@
               </w:rPr>
               <w:t>p.</w:t>
             </w:r>
+            <w:proofErr w:type="gramEnd"/>
             <w:r>
               <w:rPr>
                 <w:sz w:val="28"/>
@@ -853,25 +876,7 @@
                   <w:sz w:val="28"/>
                   <w:szCs w:val="28"/>
                 </w:rPr>
-                <w:t>Critèr</w:t>
-              </w:r>
-              <w:r>
-                <w:rPr>
-                  <w:rStyle w:val="Lienhypertexte"/>
-                  <w:color w:val="auto"/>
-                  <w:sz w:val="28"/>
-                  <w:szCs w:val="28"/>
-                </w:rPr>
-                <w:t>e</w:t>
-              </w:r>
-              <w:r>
-                <w:rPr>
-                  <w:rStyle w:val="Lienhypertexte"/>
-                  <w:color w:val="auto"/>
-                  <w:sz w:val="28"/>
-                  <w:szCs w:val="28"/>
-                </w:rPr>
-                <w:t>s diverses à prendre en compte</w:t>
+                <w:t>Critères diverses à prendre en compte</w:t>
               </w:r>
             </w:hyperlink>
             <w:r>
@@ -896,6 +901,7 @@
                 <w:szCs w:val="28"/>
               </w:rPr>
             </w:pPr>
+            <w:proofErr w:type="gramStart"/>
             <w:r>
               <w:rPr>
                 <w:sz w:val="28"/>
@@ -903,6 +909,7 @@
               </w:rPr>
               <w:t>p.</w:t>
             </w:r>
+            <w:proofErr w:type="gramEnd"/>
             <w:r>
               <w:rPr>
                 <w:sz w:val="28"/>
@@ -1016,6 +1023,7 @@
                 <w:szCs w:val="28"/>
               </w:rPr>
             </w:pPr>
+            <w:proofErr w:type="gramStart"/>
             <w:r>
               <w:rPr>
                 <w:sz w:val="28"/>
@@ -1023,6 +1031,7 @@
               </w:rPr>
               <w:t>p.</w:t>
             </w:r>
+            <w:proofErr w:type="gramEnd"/>
             <w:r>
               <w:rPr>
                 <w:sz w:val="28"/>
@@ -1136,6 +1145,7 @@
                 <w:szCs w:val="28"/>
               </w:rPr>
             </w:pPr>
+            <w:proofErr w:type="gramStart"/>
             <w:r>
               <w:rPr>
                 <w:sz w:val="28"/>
@@ -1143,6 +1153,7 @@
               </w:rPr>
               <w:t>p.</w:t>
             </w:r>
+            <w:proofErr w:type="gramEnd"/>
             <w:r>
               <w:rPr>
                 <w:sz w:val="28"/>
@@ -1256,6 +1267,7 @@
                 <w:szCs w:val="28"/>
               </w:rPr>
             </w:pPr>
+            <w:proofErr w:type="gramStart"/>
             <w:r>
               <w:rPr>
                 <w:sz w:val="28"/>
@@ -1263,6 +1275,7 @@
               </w:rPr>
               <w:t>p.</w:t>
             </w:r>
+            <w:proofErr w:type="gramEnd"/>
             <w:r>
               <w:rPr>
                 <w:sz w:val="28"/>
@@ -1379,6 +1392,7 @@
                 <w:szCs w:val="28"/>
               </w:rPr>
             </w:pPr>
+            <w:proofErr w:type="gramStart"/>
             <w:r>
               <w:rPr>
                 <w:sz w:val="28"/>
@@ -1386,6 +1400,7 @@
               </w:rPr>
               <w:t>p.</w:t>
             </w:r>
+            <w:proofErr w:type="gramEnd"/>
             <w:r>
               <w:rPr>
                 <w:sz w:val="28"/>
@@ -1502,6 +1517,7 @@
                 <w:szCs w:val="28"/>
               </w:rPr>
             </w:pPr>
+            <w:proofErr w:type="gramStart"/>
             <w:r>
               <w:rPr>
                 <w:sz w:val="28"/>
@@ -1509,6 +1525,7 @@
               </w:rPr>
               <w:t>p.</w:t>
             </w:r>
+            <w:proofErr w:type="gramEnd"/>
             <w:r>
               <w:rPr>
                 <w:sz w:val="28"/>
@@ -1623,6 +1640,7 @@
                 <w:szCs w:val="28"/>
               </w:rPr>
             </w:pPr>
+            <w:proofErr w:type="gramStart"/>
             <w:r>
               <w:rPr>
                 <w:sz w:val="28"/>
@@ -1630,6 +1648,7 @@
               </w:rPr>
               <w:t>p.</w:t>
             </w:r>
+            <w:proofErr w:type="gramEnd"/>
             <w:r>
               <w:rPr>
                 <w:sz w:val="28"/>
@@ -1744,6 +1763,7 @@
                 <w:szCs w:val="28"/>
               </w:rPr>
             </w:pPr>
+            <w:proofErr w:type="gramStart"/>
             <w:r>
               <w:rPr>
                 <w:sz w:val="28"/>
@@ -1751,6 +1771,7 @@
               </w:rPr>
               <w:t>p.</w:t>
             </w:r>
+            <w:proofErr w:type="gramEnd"/>
             <w:r>
               <w:rPr>
                 <w:sz w:val="28"/>
@@ -1824,7 +1845,10 @@
         <w:tab/>
       </w:r>
       <w:r>
-        <w:t>Propos de l’outil: Les hôpitaux de jour ont tout intérêt à organiser les journées de leurs patients de façon ordonnée, pour que les ressources de l’hôpital soient utilisées de façon optimale et que leur capacité à recevoir des patients augmente. Ceci permettra aussi aux patients d’accourcir leurs journées à l'hôpital. Le projet a donc pour but la création d’un système d’ordonnancement pour APHP ( Assistance Hôpitaux Publique de Paris) sur leur nouveau site à l’hôpital Antoine Béclère..</w:t>
+        <w:t>Propos de l’outil: Les hôpitaux de jour ont tout intérêt à organiser les journées de leurs patients de façon ordonnée, pour que les ressources de l’hôpital soient utilisées de façon optimale et que leur capacité à recevoir des patients augmente. Ceci permettra aussi aux patients de raccourcir leurs journées à l'hôpital. Le projet a donc pour but la création d’un système d’ordonnancement pour APHP (Assistance Hôpitaux Publique de Paris) sur leur nouveau si</w:t>
+      </w:r>
+      <w:r>
+        <w:t>te à l’hôpital Antoine Béclère.</w:t>
       </w:r>
       <w:r>
         <w:br/>
@@ -1834,7 +1858,7 @@
       </w:r>
       <w:r>
         <w:tab/>
-        <w:t>Première approche: Un patient va à un rendez vous avec un médecin. A la fin du rendez vous le patient est diagnostiqué et a besoin de faire une batterie de tests. La personne chargée de l’organisation des soins ou bien le docteur lui-même rentre la batterie de test à faire. Le logiciel propose alors toutes les dates possibles selon le temps à passer à l’hôpital. Une fois la date choisie, le logiciel lancera les calculs une semaine à l’avance et fixera le planning du patient. Il sera ainsi notifié de son heure d’arrivée à l'hôpital. Tous les jours, la personne chargée de l’organisation de l’organisation des soins aura tous les plannings dans le logiciel. Elle pourra ainsi gérer les retards des patients, des soins ou bien les absences. Le logiciel fera des calculs de réajustement pour résoudre les éventuels problèmes.</w:t>
+        <w:t>Première approche: Un patient va à un rendez-vous avec un médecin. A la fin du rendez-vous, le patient est diagnostiqué et a besoin de faire une batterie de tests. La personne chargée de l’organisation des soins ou bien le docteur lui-même rentre la batterie de test à faire. Le logiciel propose alors toutes les dates possibles selon le temps à passer à l’hôpital. Une fois la date choisie, le logiciel lancera les calculs une semaine à l’avance et fixera le planning du patient. Il sera ainsi notifié de son heure d’arrivée à l'hôpital. Tous les jours, la personne chargée de l’organisation des soins aura tous les plannings dans le logiciel. Elle pourra ainsi gérer les retards des patients, des soins ou bien les absences. Le logiciel fera des calculs de réajustement pour résoudre les éventuels problèmes.</w:t>
       </w:r>
       <w:r>
         <w:br/>
@@ -1844,7 +1868,15 @@
       </w:r>
       <w:r>
         <w:tab/>
-        <w:t>Ce projet aura une durée de 5 mois. Le cahier des charges à respecter ci-dessous a été conçu en collaboration avec Lucie Gaillardot (Employée chez APHP) pour pouvoir avoir l’outil le plus performant possible.</w:t>
+        <w:t xml:space="preserve">Ce projet aura une durée de 5 mois. Le cahier des charges à respecter ci-dessous a été conçu en collaboration avec Lucie </w:t>
+      </w:r>
+      <w:proofErr w:type="spellStart"/>
+      <w:r>
+        <w:t>Gaillardot</w:t>
+      </w:r>
+      <w:proofErr w:type="spellEnd"/>
+      <w:r>
+        <w:t xml:space="preserve"> (Employée chez APHP) pour pouvoir avoir l’outil le plus performant possible.</w:t>
       </w:r>
       <w:r>
         <w:br/>
@@ -1899,7 +1931,13 @@
         <w:tab/>
       </w:r>
       <w:r>
-        <w:t>Dans le cadre du projet, un certain nombres de livrables sont à définir et à faire parvenir aux clients en respectant différents délais. Les différents livrables que nous avons décidé d’établir sont :</w:t>
+        <w:t>Dans le cad</w:t>
+      </w:r>
+      <w:r>
+        <w:t>re du projet, un certain nombre</w:t>
+      </w:r>
+      <w:r>
+        <w:t xml:space="preserve"> de livrables sont à définir et à faire parvenir aux clients en respectant différents délais. Les différents livrables que nous avons décidé d’établir sont :</w:t>
       </w:r>
       <w:r>
         <w:br/>
@@ -2088,8 +2126,6 @@
       <w:r>
         <w:br/>
       </w:r>
-      <w:bookmarkStart w:id="4" w:name="_GoBack"/>
-      <w:bookmarkEnd w:id="4"/>
     </w:p>
     <w:bookmarkEnd w:id="3"/>
     <w:p>
@@ -2124,6 +2160,12 @@
       <w:r>
         <w:t>Après des échanges avec le client, il a été décrété que l’objectif principal de l’outil est de l’outil et d’améliorer le séjour en hôpital des patients en réduisant le temps qu’ils y passent, ce qui équivaut à réduire leur temps d’attente. C’est en que nous allons chercher</w:t>
       </w:r>
+      <w:r>
+        <w:t>.</w:t>
+      </w:r>
+      <w:r>
+        <w:br/>
+      </w:r>
     </w:p>
     <w:p>
       <w:pPr>
@@ -2158,7 +2200,13 @@
         <w:tab/>
       </w:r>
       <w:r>
-        <w:t>L’infirmière utilisant la planification déterminé par notre outil doit pouvoir visualiser en temps réel, les différents soins en cours de réalisation ainsi que ceux à venir.</w:t>
+        <w:t xml:space="preserve">L’infirmière utilisant la planification </w:t>
+      </w:r>
+      <w:r>
+        <w:t>déterminée</w:t>
+      </w:r>
+      <w:r>
+        <w:t xml:space="preserve"> par notre outil doit pouvoir visualiser en temps réel, les différents soins en cours de réalisation ainsi que ceux à venir.</w:t>
       </w:r>
       <w:r>
         <w:br/>
@@ -2192,7 +2240,13 @@
       </w:r>
       <w:r>
         <w:tab/>
-        <w:t>Pour faire face à d’éventuel absence des patients ou des retards accumulés au niveau des soins, l’outil se doit de s’adapter à ces situations rapidement et proposer de nouvelles solutions.</w:t>
+        <w:t xml:space="preserve">Pour faire face à </w:t>
+      </w:r>
+      <w:r>
+        <w:t>d’éventuelles absences</w:t>
+      </w:r>
+      <w:r>
+        <w:t xml:space="preserve"> des patients ou des retards accumulés au niveau des soins, l’outil se doit de s’adapter à ces situations rapidement et proposer de nouvelles solutions.</w:t>
       </w:r>
       <w:r>
         <w:br/>
@@ -2222,7 +2276,13 @@
         <w:tab/>
       </w:r>
       <w:r>
-        <w:t>Un document décrivant l’ensemble des parcours de soins possibles pour le patient a été mis à notre disposition ainsi que des tableaux récapitulant le nombre de soins d’un certain types réalisables chaque jour. Ces données seront à prendre en compte dans la réalisation des tests de performances de l’outil.</w:t>
+        <w:t xml:space="preserve">Un document décrivant l’ensemble des parcours de soins possibles pour le patient a été mis à notre disposition ainsi que des tableaux récapitulant le nombre de soins d’un certain </w:t>
+      </w:r>
+      <w:r>
+        <w:t>type réalisable</w:t>
+      </w:r>
+      <w:r>
+        <w:t xml:space="preserve"> chaque jour. Ces données seront à prendre en compte dans la réalisation des tests de performances de l’outil.</w:t>
       </w:r>
       <w:r>
         <w:br/>
@@ -2239,11 +2299,11 @@
           <w:numId w:val="6"/>
         </w:numPr>
       </w:pPr>
-      <w:bookmarkStart w:id="5" w:name="CritèresDiversesAPrendreEnCompte"/>
+      <w:bookmarkStart w:id="4" w:name="CritèresDiversesAPrendreEnCompte"/>
       <w:r>
         <w:t>Critères diverses à prendre en compte</w:t>
       </w:r>
-      <w:bookmarkEnd w:id="5"/>
+      <w:bookmarkEnd w:id="4"/>
       <w:r>
         <w:br/>
       </w:r>
@@ -2264,7 +2324,7 @@
       </w:pPr>
       <w:r>
         <w:rPr>
-          <w:rFonts w:ascii="Arial" w:hAnsi="Arial" w:cs="Arial"/>
+          <w:rFonts w:cs="Arial"/>
           <w:color w:val="000000"/>
           <w:u w:val="single"/>
         </w:rPr>
@@ -2272,7 +2332,7 @@
       </w:r>
       <w:r>
         <w:rPr>
-          <w:rFonts w:ascii="Arial" w:hAnsi="Arial" w:cs="Arial"/>
+          <w:rFonts w:cs="Arial"/>
           <w:color w:val="000000"/>
           <w:u w:val="single"/>
         </w:rPr>
@@ -2280,7 +2340,7 @@
       </w:r>
       <w:r>
         <w:rPr>
-          <w:rFonts w:ascii="Arial" w:hAnsi="Arial" w:cs="Arial"/>
+          <w:rFonts w:cs="Arial"/>
           <w:color w:val="000000"/>
           <w:u w:val="single"/>
         </w:rPr>
@@ -2288,7 +2348,7 @@
       </w:r>
       <w:r>
         <w:rPr>
-          <w:rFonts w:ascii="Arial" w:hAnsi="Arial" w:cs="Arial"/>
+          <w:rFonts w:cs="Arial"/>
           <w:color w:val="000000"/>
         </w:rPr>
         <w:tab/>
@@ -2296,14 +2356,14 @@
       </w:r>
       <w:r>
         <w:rPr>
-          <w:rFonts w:ascii="Arial" w:hAnsi="Arial" w:cs="Arial"/>
+          <w:rFonts w:cs="Arial"/>
           <w:color w:val="000000"/>
         </w:rPr>
         <w:br/>
       </w:r>
       <w:r>
         <w:rPr>
-          <w:rFonts w:ascii="Arial" w:hAnsi="Arial" w:cs="Arial"/>
+          <w:rFonts w:cs="Arial"/>
           <w:color w:val="000000"/>
         </w:rPr>
         <w:br/>
@@ -2323,7 +2383,7 @@
       </w:pPr>
       <w:r>
         <w:rPr>
-          <w:rFonts w:ascii="Arial" w:hAnsi="Arial" w:cs="Arial"/>
+          <w:rFonts w:cs="Arial"/>
           <w:color w:val="000000"/>
           <w:u w:val="single"/>
         </w:rPr>
@@ -2331,9 +2391,49 @@
       </w:r>
       <w:r>
         <w:rPr>
-          <w:rFonts w:ascii="Arial" w:hAnsi="Arial" w:cs="Arial"/>
+          <w:rFonts w:cs="Arial"/>
           <w:color w:val="000000"/>
           <w:u w:val="single"/>
+        </w:rPr>
+        <w:br/>
+      </w:r>
+      <w:r>
+        <w:rPr>
+          <w:rFonts w:cs="Arial"/>
+          <w:color w:val="000000"/>
+        </w:rPr>
+        <w:br/>
+      </w:r>
+      <w:r>
+        <w:rPr>
+          <w:rFonts w:cs="Arial"/>
+          <w:color w:val="000000"/>
+        </w:rPr>
+        <w:tab/>
+        <w:t xml:space="preserve">Le projet correspondant à une phase de découverte et au commencement d’un projet de plus grande ampleur, le programme que nous allons </w:t>
+      </w:r>
+      <w:proofErr w:type="spellStart"/>
+      <w:proofErr w:type="gramStart"/>
+      <w:r>
+        <w:rPr>
+          <w:rFonts w:cs="Arial"/>
+          <w:color w:val="000000"/>
+        </w:rPr>
+        <w:t>développé</w:t>
+      </w:r>
+      <w:proofErr w:type="spellEnd"/>
+      <w:proofErr w:type="gramEnd"/>
+      <w:r>
+        <w:rPr>
+          <w:rFonts w:cs="Arial"/>
+          <w:color w:val="000000"/>
+        </w:rPr>
+        <w:t xml:space="preserve"> pourra servir de point de départ pour d’autres projets et sera donc amené à être modifié ou réutilisé. Il faudra donc en tenir compte et anticiper ces modifications en développant donc un programme aisément modifiable.</w:t>
+      </w:r>
+      <w:r>
+        <w:rPr>
+          <w:rFonts w:cs="Arial"/>
+          <w:color w:val="000000"/>
         </w:rPr>
         <w:br/>
       </w:r>
@@ -2344,28 +2444,6 @@
         </w:rPr>
         <w:br/>
       </w:r>
-      <w:r>
-        <w:rPr>
-          <w:rFonts w:ascii="Arial" w:hAnsi="Arial" w:cs="Arial"/>
-          <w:color w:val="000000"/>
-        </w:rPr>
-        <w:tab/>
-        <w:t>Le projet correspondant à une phase de découverte et au commencement d’un projet de plus grande ampleur, le programme que nous allons développé pourra servir de point de départ pour d’autres projets et sera donc amené à être modifié ou réutilisé. Il faudra donc en tenir compte et anticiper ces modifications en développant donc un programme aisément modifiable.</w:t>
-      </w:r>
-      <w:r>
-        <w:rPr>
-          <w:rFonts w:ascii="Arial" w:hAnsi="Arial" w:cs="Arial"/>
-          <w:color w:val="000000"/>
-        </w:rPr>
-        <w:br/>
-      </w:r>
-      <w:r>
-        <w:rPr>
-          <w:rFonts w:ascii="Arial" w:hAnsi="Arial" w:cs="Arial"/>
-          <w:color w:val="000000"/>
-        </w:rPr>
-        <w:br/>
-      </w:r>
     </w:p>
     <w:p>
       <w:pPr>
@@ -2375,11 +2453,11 @@
           <w:numId w:val="5"/>
         </w:numPr>
       </w:pPr>
-      <w:bookmarkStart w:id="6" w:name="Fonctionnalitéstechniques"/>
+      <w:bookmarkStart w:id="5" w:name="Fonctionnalitéstechniques"/>
       <w:r>
         <w:t>Fonctionnalités techniques</w:t>
       </w:r>
-      <w:bookmarkEnd w:id="6"/>
+      <w:bookmarkEnd w:id="5"/>
       <w:r>
         <w:br/>
       </w:r>
@@ -2479,7 +2557,7 @@
         <w:t>Nom</w:t>
       </w:r>
       <w:r>
-        <w:t xml:space="preserve"> : Suppression d’un rendez-vous</w:t>
+        <w:t xml:space="preserve"> : Ajout de l’heure d’arrivée d’un rendez-vous existant</w:t>
       </w:r>
     </w:p>
     <w:p>
@@ -2493,12 +2571,15 @@
         <w:t>Description</w:t>
       </w:r>
       <w:r>
-        <w:t xml:space="preserve"> : Permet de supprimer un rendez-vous du calendrier.</w:t>
+        <w:t xml:space="preserve"> : Permet de définir l’heure d’arrivée d’un patient pour un rendez-vous déjà fixé.</w:t>
       </w:r>
     </w:p>
     <w:p>
       <w:pPr>
         <w:pStyle w:val="Paragraphedeliste"/>
+        <w:rPr>
+          <w:u w:val="single"/>
+        </w:rPr>
       </w:pPr>
     </w:p>
     <w:p>
@@ -2526,7 +2607,7 @@
         <w:t>Nom</w:t>
       </w:r>
       <w:r>
-        <w:t xml:space="preserve"> : Modification des ressources disponibles</w:t>
+        <w:t xml:space="preserve"> : Suppression d’un rendez-vous</w:t>
       </w:r>
     </w:p>
     <w:p>
@@ -2540,7 +2621,7 @@
         <w:t>Description</w:t>
       </w:r>
       <w:r>
-        <w:t xml:space="preserve"> : Permet de mettre à jour les ressources disponibles telles que le nombre de médecins, d’appareils de calorimétrie, etc.</w:t>
+        <w:t xml:space="preserve"> : Permet de supprimer un rendez-vous du calendrier.</w:t>
       </w:r>
     </w:p>
     <w:p>
@@ -2573,7 +2654,7 @@
         <w:t>Nom</w:t>
       </w:r>
       <w:r>
-        <w:t xml:space="preserve"> : Ajout d’un soin</w:t>
+        <w:t xml:space="preserve"> : Modification des ressources disponibles</w:t>
       </w:r>
     </w:p>
     <w:p>
@@ -2587,7 +2668,7 @@
         <w:t>Description</w:t>
       </w:r>
       <w:r>
-        <w:t xml:space="preserve"> : Crée un nouveau soin. Il faut alors renseigner une description sommaire du soin, sa durée, son exécutant et son lieu d’exécution.</w:t>
+        <w:t xml:space="preserve"> : Permet de mettre à jour les ressources disponibles telles que le nombre de médecins, d’appareils de calorimétrie, etc.</w:t>
       </w:r>
     </w:p>
     <w:p>
@@ -2620,7 +2701,7 @@
         <w:t>Nom</w:t>
       </w:r>
       <w:r>
-        <w:t xml:space="preserve"> : Ajout d’un parcours</w:t>
+        <w:t xml:space="preserve"> : Ajout d’un soin</w:t>
       </w:r>
     </w:p>
     <w:p>
@@ -2634,7 +2715,7 @@
         <w:t>Description</w:t>
       </w:r>
       <w:r>
-        <w:t xml:space="preserve"> : Crée un nouveau parcours à partir d’une combinaison de soins. Il faut renseigner une description sommaire du parcours ainsi que son numéro (P1, P2, etc.).</w:t>
+        <w:t xml:space="preserve"> : Crée un nouveau soin. Il faut alors renseigner une description sommaire du soin, sa durée, son exécutant et son lieu d’exécution.</w:t>
       </w:r>
     </w:p>
     <w:p>
@@ -2667,7 +2748,7 @@
         <w:t>Nom</w:t>
       </w:r>
       <w:r>
-        <w:t xml:space="preserve"> : Calcul du planning d’une journée</w:t>
+        <w:t xml:space="preserve"> : Ajout d’un parcours</w:t>
       </w:r>
     </w:p>
     <w:p>
@@ -2681,7 +2762,7 @@
         <w:t>Description</w:t>
       </w:r>
       <w:r>
-        <w:t xml:space="preserve"> : Permet de trouver le planning optimisé d’une journée particulière du calendrier. </w:t>
+        <w:t xml:space="preserve"> : Crée un nouveau parcours à partir d’une combinaison de soins. Il faut renseigner une description sommaire du parcours ainsi que son numéro (P1, P2, etc.).</w:t>
       </w:r>
     </w:p>
     <w:p>
@@ -2701,6 +2782,53 @@
       </w:r>
       <w:r>
         <w:t xml:space="preserve"> : F7</w:t>
+      </w:r>
+    </w:p>
+    <w:p>
+      <w:pPr>
+        <w:pStyle w:val="Paragraphedeliste"/>
+      </w:pPr>
+      <w:r>
+        <w:rPr>
+          <w:u w:val="single"/>
+        </w:rPr>
+        <w:t>Nom</w:t>
+      </w:r>
+      <w:r>
+        <w:t xml:space="preserve"> : Calcul du planning d’une journée</w:t>
+      </w:r>
+    </w:p>
+    <w:p>
+      <w:pPr>
+        <w:pStyle w:val="Paragraphedeliste"/>
+      </w:pPr>
+      <w:r>
+        <w:rPr>
+          <w:u w:val="single"/>
+        </w:rPr>
+        <w:t>Description</w:t>
+      </w:r>
+      <w:r>
+        <w:t xml:space="preserve"> : Permet de trouver le planning optimisé d’une journée particulière du calendrier. </w:t>
+      </w:r>
+    </w:p>
+    <w:p>
+      <w:pPr>
+        <w:pStyle w:val="Paragraphedeliste"/>
+      </w:pPr>
+    </w:p>
+    <w:p>
+      <w:pPr>
+        <w:pStyle w:val="Paragraphedeliste"/>
+      </w:pPr>
+      <w:r>
+        <w:rPr>
+          <w:u w:val="single"/>
+        </w:rPr>
+        <w:t>Code</w:t>
+      </w:r>
+      <w:r>
+        <w:t xml:space="preserve"> : F8</w:t>
       </w:r>
     </w:p>
     <w:p>
@@ -2764,7 +2892,7 @@
         <w:t>Code</w:t>
       </w:r>
       <w:r>
-        <w:t xml:space="preserve"> : F8</w:t>
+        <w:t xml:space="preserve"> : F9</w:t>
       </w:r>
     </w:p>
     <w:p>
@@ -2828,7 +2956,7 @@
         <w:t>Code</w:t>
       </w:r>
       <w:r>
-        <w:t xml:space="preserve"> : F9</w:t>
+        <w:t xml:space="preserve"> : F10</w:t>
       </w:r>
     </w:p>
     <w:p>
@@ -2856,7 +2984,15 @@
         <w:t>Description</w:t>
       </w:r>
       <w:r>
-        <w:t xml:space="preserve"> : Apparition d’un rappel concernant le rendez-vous d’un patient dont l’heure d’arrivée n’a pas été clairement définie. Ce rappel a lieu par défaut une semaine avant, mais cette période peut être modifiée.</w:t>
+        <w:t xml:space="preserve"> : Apparition d’un rappel concernant le rendez-vous d’un patient dont l’heure d’arrivée n’a pas été clairement </w:t>
+      </w:r>
+      <w:proofErr w:type="gramStart"/>
+      <w:r>
+        <w:t>définie</w:t>
+      </w:r>
+      <w:proofErr w:type="gramEnd"/>
+      <w:r>
+        <w:t>. Ce rappel a lieu par défaut une semaine avant, mais cette période peut être modifiée.</w:t>
       </w:r>
     </w:p>
     <w:p>
@@ -2875,11 +3011,11 @@
           <w:numId w:val="5"/>
         </w:numPr>
       </w:pPr>
-      <w:bookmarkStart w:id="7" w:name="Performance"/>
+      <w:bookmarkStart w:id="6" w:name="Performance"/>
       <w:r>
         <w:t>Performance</w:t>
       </w:r>
-      <w:bookmarkEnd w:id="7"/>
+      <w:bookmarkEnd w:id="6"/>
       <w:r>
         <w:br/>
       </w:r>
@@ -2896,7 +3032,119 @@
         <w:br/>
       </w:r>
       <w:r>
-        <w:tab/>
+        <w:rPr>
+          <w:b/>
+          <w:bCs/>
+        </w:rPr>
+        <w:t>Contrainte de performance à haute priorité</w:t>
+      </w:r>
+    </w:p>
+    <w:p>
+      <w:pPr>
+        <w:pStyle w:val="Paragraphedeliste"/>
+      </w:pPr>
+    </w:p>
+    <w:p>
+      <w:pPr>
+        <w:pStyle w:val="Paragraphedeliste"/>
+      </w:pPr>
+      <w:r>
+        <w:rPr>
+          <w:u w:val="single"/>
+        </w:rPr>
+        <w:t>Code</w:t>
+      </w:r>
+      <w:r>
+        <w:t xml:space="preserve"> : P1</w:t>
+      </w:r>
+    </w:p>
+    <w:p>
+      <w:pPr>
+        <w:pStyle w:val="Paragraphedeliste"/>
+      </w:pPr>
+      <w:r>
+        <w:rPr>
+          <w:u w:val="single"/>
+        </w:rPr>
+        <w:t>Nom</w:t>
+      </w:r>
+      <w:r>
+        <w:t xml:space="preserve"> : Résolution rapide du planning - De l’ordre de la minute</w:t>
+      </w:r>
+    </w:p>
+    <w:p>
+      <w:pPr>
+        <w:pStyle w:val="Paragraphedeliste"/>
+      </w:pPr>
+      <w:r>
+        <w:rPr>
+          <w:u w:val="single"/>
+        </w:rPr>
+        <w:t>Description</w:t>
+      </w:r>
+      <w:r>
+        <w:t xml:space="preserve"> : Le planning optimisé d’une journée se doit d’être rapidement accessible afin de pourvoir aux imprévus. Ce planning est réalisé dans le cas d’une suppression d’un patient sur la journée. Il faut alors prendre comme contrainte les heures d’arrivée des différents patients déjà prévus.</w:t>
+      </w:r>
+    </w:p>
+    <w:p>
+      <w:pPr>
+        <w:pStyle w:val="Paragraphedeliste"/>
+      </w:pPr>
+    </w:p>
+    <w:p>
+      <w:pPr>
+        <w:pStyle w:val="Paragraphedeliste"/>
+      </w:pPr>
+      <w:r>
+        <w:rPr>
+          <w:u w:val="single"/>
+        </w:rPr>
+        <w:t>Code</w:t>
+      </w:r>
+      <w:r>
+        <w:t xml:space="preserve"> : P2</w:t>
+      </w:r>
+    </w:p>
+    <w:p>
+      <w:pPr>
+        <w:pStyle w:val="Paragraphedeliste"/>
+      </w:pPr>
+      <w:r>
+        <w:rPr>
+          <w:u w:val="single"/>
+        </w:rPr>
+        <w:t>Nom</w:t>
+      </w:r>
+      <w:r>
+        <w:t xml:space="preserve"> : Calcul rapide des dates possibles</w:t>
+      </w:r>
+    </w:p>
+    <w:p>
+      <w:pPr>
+        <w:pStyle w:val="Paragraphedeliste"/>
+      </w:pPr>
+      <w:r>
+        <w:rPr>
+          <w:u w:val="single"/>
+        </w:rPr>
+        <w:t>Description</w:t>
+      </w:r>
+      <w:r>
+        <w:t xml:space="preserve"> : Cette prise de rendez-vous est faite directement avec le patient</w:t>
+      </w:r>
+      <w:proofErr w:type="gramStart"/>
+      <w:r>
+        <w:t>..</w:t>
+      </w:r>
+      <w:proofErr w:type="gramEnd"/>
+      <w:r>
+        <w:t xml:space="preserve"> Elle se doit ainsi d'être la plus rapide possible afin de ne pas retarder le patient. Elle prend en compte les différents soins suivis lors du parcours fait par le client.</w:t>
+      </w:r>
+      <w:r>
+        <w:br/>
+      </w:r>
+      <w:r>
+        <w:br/>
       </w:r>
     </w:p>
     <w:p>
@@ -2907,7 +3155,7 @@
           <w:numId w:val="5"/>
         </w:numPr>
       </w:pPr>
-      <w:bookmarkStart w:id="8" w:name="ContraintesTechnologiques"/>
+      <w:bookmarkStart w:id="7" w:name="ContraintesTechnologiques"/>
       <w:r>
         <w:t>Contraintes technologiques</w:t>
       </w:r>
@@ -2920,10 +3168,65 @@
           <w:numId w:val="5"/>
         </w:numPr>
       </w:pPr>
-      <w:bookmarkStart w:id="9" w:name="OutilsADisposition"/>
-      <w:bookmarkEnd w:id="8"/>
+      <w:bookmarkStart w:id="8" w:name="OutilsADisposition"/>
+      <w:bookmarkEnd w:id="7"/>
       <w:r>
         <w:t>Outils à disposition</w:t>
+      </w:r>
+      <w:r>
+        <w:br/>
+      </w:r>
+      <w:r>
+        <w:br/>
+      </w:r>
+      <w:r>
+        <w:tab/>
+      </w:r>
+      <w:r>
+        <w:t xml:space="preserve">Après concertation avec Mme </w:t>
+      </w:r>
+      <w:proofErr w:type="spellStart"/>
+      <w:r>
+        <w:t>Gaillardot</w:t>
+      </w:r>
+      <w:proofErr w:type="spellEnd"/>
+      <w:r>
+        <w:t xml:space="preserve">, nous avons décidé d’utiliser </w:t>
+      </w:r>
+      <w:proofErr w:type="spellStart"/>
+      <w:r>
+        <w:t>GitHub</w:t>
+      </w:r>
+      <w:proofErr w:type="spellEnd"/>
+      <w:r>
+        <w:t xml:space="preserve"> pour partager notre code bien que les fichiers déposés seront de visibilité public. Nous sommes également </w:t>
+      </w:r>
+      <w:proofErr w:type="gramStart"/>
+      <w:r>
+        <w:t>invité</w:t>
+      </w:r>
+      <w:proofErr w:type="gramEnd"/>
+      <w:r>
+        <w:t xml:space="preserve"> à utiliser </w:t>
+      </w:r>
+      <w:proofErr w:type="spellStart"/>
+      <w:r>
+        <w:t>Choco</w:t>
+      </w:r>
+      <w:proofErr w:type="spellEnd"/>
+      <w:r>
+        <w:t xml:space="preserve"> (logiciel Open source dédié à la résolution sous contrainte développé à l’EMN) par Mme </w:t>
+      </w:r>
+      <w:proofErr w:type="spellStart"/>
+      <w:r>
+        <w:t>Gaillardot</w:t>
+      </w:r>
+      <w:proofErr w:type="spellEnd"/>
+      <w:r>
+        <w:t xml:space="preserve"> et par nos tuteurs pour la partie résolution de notre projet. Cela semble en effet pertinent mais seule la modélisation informatique de notre problème nous permettra de déterminer si l’outil est adapté à la résolution que l’on cherche à effectuer. Pour le reste, aucune contrainte ne nous est imposé sur le point de vue des technologies à utiliser.</w:t>
+      </w:r>
+      <w:r>
+        <w:br/>
       </w:r>
     </w:p>
     <w:p>
@@ -2934,10 +3237,13 @@
           <w:numId w:val="5"/>
         </w:numPr>
       </w:pPr>
-      <w:bookmarkStart w:id="10" w:name="OutilsAPHP"/>
-      <w:bookmarkEnd w:id="9"/>
+      <w:bookmarkStart w:id="9" w:name="OutilsAPHP"/>
+      <w:bookmarkEnd w:id="8"/>
       <w:r>
         <w:t>Outils d’APHP</w:t>
+      </w:r>
+      <w:r>
+        <w:br/>
       </w:r>
     </w:p>
     <w:p>
@@ -2948,11 +3254,2155 @@
           <w:numId w:val="5"/>
         </w:numPr>
       </w:pPr>
-      <w:bookmarkStart w:id="11" w:name="PlanningProvisionnel"/>
-      <w:bookmarkEnd w:id="10"/>
+      <w:bookmarkStart w:id="10" w:name="PlanningProvisionnel"/>
+      <w:bookmarkEnd w:id="9"/>
       <w:r>
         <w:t>Planning provisionnel</w:t>
       </w:r>
+      <w:r>
+        <w:br/>
+      </w:r>
+      <w:r>
+        <w:br/>
+      </w:r>
+      <w:r>
+        <w:tab/>
+      </w:r>
+    </w:p>
+    <w:tbl>
+      <w:tblPr>
+        <w:tblW w:w="0" w:type="auto"/>
+        <w:tblCellMar>
+          <w:top w:w="15" w:type="dxa"/>
+          <w:left w:w="15" w:type="dxa"/>
+          <w:bottom w:w="15" w:type="dxa"/>
+          <w:right w:w="15" w:type="dxa"/>
+        </w:tblCellMar>
+        <w:tblLook w:val="04A0" w:firstRow="1" w:lastRow="0" w:firstColumn="1" w:lastColumn="0" w:noHBand="0" w:noVBand="1"/>
+      </w:tblPr>
+      <w:tblGrid>
+        <w:gridCol w:w="2736"/>
+        <w:gridCol w:w="4748"/>
+        <w:gridCol w:w="1572"/>
+      </w:tblGrid>
+      <w:tr>
+        <w:trPr>
+          <w:trHeight w:val="375"/>
+        </w:trPr>
+        <w:tc>
+          <w:tcPr>
+            <w:tcW w:w="0" w:type="auto"/>
+            <w:tcBorders>
+              <w:top w:val="single" w:sz="6" w:space="0" w:color="000000"/>
+              <w:left w:val="single" w:sz="6" w:space="0" w:color="000000"/>
+              <w:bottom w:val="single" w:sz="6" w:space="0" w:color="000000"/>
+              <w:right w:val="single" w:sz="6" w:space="0" w:color="000000"/>
+            </w:tcBorders>
+            <w:tcMar>
+              <w:top w:w="45" w:type="dxa"/>
+              <w:left w:w="45" w:type="dxa"/>
+              <w:bottom w:w="45" w:type="dxa"/>
+              <w:right w:w="45" w:type="dxa"/>
+            </w:tcMar>
+            <w:vAlign w:val="bottom"/>
+            <w:hideMark/>
+          </w:tcPr>
+          <w:p>
+            <w:pPr>
+              <w:pStyle w:val="Paragraphedeliste"/>
+            </w:pPr>
+            <w:r>
+              <w:t>Tâches</w:t>
+            </w:r>
+          </w:p>
+        </w:tc>
+        <w:tc>
+          <w:tcPr>
+            <w:tcW w:w="0" w:type="auto"/>
+            <w:tcBorders>
+              <w:top w:val="single" w:sz="6" w:space="0" w:color="000000"/>
+              <w:left w:val="single" w:sz="6" w:space="0" w:color="000000"/>
+              <w:bottom w:val="single" w:sz="6" w:space="0" w:color="000000"/>
+              <w:right w:val="single" w:sz="6" w:space="0" w:color="000000"/>
+            </w:tcBorders>
+            <w:tcMar>
+              <w:top w:w="45" w:type="dxa"/>
+              <w:left w:w="45" w:type="dxa"/>
+              <w:bottom w:w="45" w:type="dxa"/>
+              <w:right w:w="45" w:type="dxa"/>
+            </w:tcMar>
+            <w:vAlign w:val="bottom"/>
+            <w:hideMark/>
+          </w:tcPr>
+          <w:p>
+            <w:pPr>
+              <w:pStyle w:val="Paragraphedeliste"/>
+            </w:pPr>
+            <w:r>
+              <w:t>Sous-tâches</w:t>
+            </w:r>
+          </w:p>
+        </w:tc>
+        <w:tc>
+          <w:tcPr>
+            <w:tcW w:w="0" w:type="auto"/>
+            <w:tcBorders>
+              <w:top w:val="single" w:sz="6" w:space="0" w:color="000000"/>
+              <w:left w:val="single" w:sz="6" w:space="0" w:color="000000"/>
+              <w:bottom w:val="single" w:sz="6" w:space="0" w:color="000000"/>
+              <w:right w:val="single" w:sz="6" w:space="0" w:color="000000"/>
+            </w:tcBorders>
+            <w:tcMar>
+              <w:top w:w="45" w:type="dxa"/>
+              <w:left w:w="45" w:type="dxa"/>
+              <w:bottom w:w="45" w:type="dxa"/>
+              <w:right w:w="45" w:type="dxa"/>
+            </w:tcMar>
+            <w:vAlign w:val="bottom"/>
+            <w:hideMark/>
+          </w:tcPr>
+          <w:p>
+            <w:pPr>
+              <w:pStyle w:val="Paragraphedeliste"/>
+            </w:pPr>
+            <w:r>
+              <w:t>nb Heures</w:t>
+            </w:r>
+          </w:p>
+        </w:tc>
+      </w:tr>
+      <w:tr>
+        <w:tc>
+          <w:tcPr>
+            <w:tcW w:w="0" w:type="auto"/>
+            <w:tcBorders>
+              <w:top w:val="single" w:sz="6" w:space="0" w:color="000000"/>
+              <w:left w:val="single" w:sz="6" w:space="0" w:color="000000"/>
+              <w:bottom w:val="single" w:sz="6" w:space="0" w:color="CCCCCC"/>
+              <w:right w:val="single" w:sz="6" w:space="0" w:color="000000"/>
+            </w:tcBorders>
+            <w:tcMar>
+              <w:top w:w="45" w:type="dxa"/>
+              <w:left w:w="45" w:type="dxa"/>
+              <w:bottom w:w="45" w:type="dxa"/>
+              <w:right w:w="45" w:type="dxa"/>
+            </w:tcMar>
+            <w:vAlign w:val="bottom"/>
+            <w:hideMark/>
+          </w:tcPr>
+          <w:p>
+            <w:pPr>
+              <w:pStyle w:val="Paragraphedeliste"/>
+            </w:pPr>
+            <w:r>
+              <w:t>Etablir le cahier des charges</w:t>
+            </w:r>
+          </w:p>
+        </w:tc>
+        <w:tc>
+          <w:tcPr>
+            <w:tcW w:w="0" w:type="auto"/>
+            <w:tcBorders>
+              <w:top w:val="single" w:sz="6" w:space="0" w:color="000000"/>
+              <w:left w:val="single" w:sz="6" w:space="0" w:color="000000"/>
+              <w:bottom w:val="single" w:sz="6" w:space="0" w:color="CCCCCC"/>
+              <w:right w:val="single" w:sz="6" w:space="0" w:color="000000"/>
+            </w:tcBorders>
+            <w:tcMar>
+              <w:top w:w="45" w:type="dxa"/>
+              <w:left w:w="45" w:type="dxa"/>
+              <w:bottom w:w="45" w:type="dxa"/>
+              <w:right w:w="45" w:type="dxa"/>
+            </w:tcMar>
+            <w:vAlign w:val="bottom"/>
+            <w:hideMark/>
+          </w:tcPr>
+          <w:p>
+            <w:pPr>
+              <w:pStyle w:val="Paragraphedeliste"/>
+            </w:pPr>
+            <w:r>
+              <w:t>Contacter le client</w:t>
+            </w:r>
+          </w:p>
+        </w:tc>
+        <w:tc>
+          <w:tcPr>
+            <w:tcW w:w="0" w:type="auto"/>
+            <w:vMerge w:val="restart"/>
+            <w:tcBorders>
+              <w:top w:val="single" w:sz="6" w:space="0" w:color="000000"/>
+              <w:left w:val="single" w:sz="6" w:space="0" w:color="000000"/>
+              <w:bottom w:val="single" w:sz="6" w:space="0" w:color="CCCCCC"/>
+              <w:right w:val="single" w:sz="6" w:space="0" w:color="000000"/>
+            </w:tcBorders>
+            <w:tcMar>
+              <w:top w:w="45" w:type="dxa"/>
+              <w:left w:w="45" w:type="dxa"/>
+              <w:bottom w:w="45" w:type="dxa"/>
+              <w:right w:w="45" w:type="dxa"/>
+            </w:tcMar>
+            <w:vAlign w:val="center"/>
+            <w:hideMark/>
+          </w:tcPr>
+          <w:p>
+            <w:pPr>
+              <w:pStyle w:val="Paragraphedeliste"/>
+            </w:pPr>
+            <w:r>
+              <w:t>18</w:t>
+            </w:r>
+          </w:p>
+        </w:tc>
+      </w:tr>
+      <w:tr>
+        <w:tc>
+          <w:tcPr>
+            <w:tcW w:w="0" w:type="auto"/>
+            <w:tcBorders>
+              <w:top w:val="single" w:sz="6" w:space="0" w:color="CCCCCC"/>
+              <w:left w:val="single" w:sz="6" w:space="0" w:color="000000"/>
+              <w:bottom w:val="single" w:sz="6" w:space="0" w:color="CCCCCC"/>
+              <w:right w:val="single" w:sz="6" w:space="0" w:color="000000"/>
+            </w:tcBorders>
+            <w:tcMar>
+              <w:top w:w="45" w:type="dxa"/>
+              <w:left w:w="45" w:type="dxa"/>
+              <w:bottom w:w="45" w:type="dxa"/>
+              <w:right w:w="45" w:type="dxa"/>
+            </w:tcMar>
+            <w:vAlign w:val="bottom"/>
+            <w:hideMark/>
+          </w:tcPr>
+          <w:p>
+            <w:pPr>
+              <w:pStyle w:val="Paragraphedeliste"/>
+            </w:pPr>
+          </w:p>
+        </w:tc>
+        <w:tc>
+          <w:tcPr>
+            <w:tcW w:w="0" w:type="auto"/>
+            <w:tcBorders>
+              <w:top w:val="single" w:sz="6" w:space="0" w:color="CCCCCC"/>
+              <w:left w:val="single" w:sz="6" w:space="0" w:color="000000"/>
+              <w:bottom w:val="single" w:sz="6" w:space="0" w:color="CCCCCC"/>
+              <w:right w:val="single" w:sz="6" w:space="0" w:color="000000"/>
+            </w:tcBorders>
+            <w:tcMar>
+              <w:top w:w="45" w:type="dxa"/>
+              <w:left w:w="45" w:type="dxa"/>
+              <w:bottom w:w="45" w:type="dxa"/>
+              <w:right w:w="45" w:type="dxa"/>
+            </w:tcMar>
+            <w:vAlign w:val="bottom"/>
+            <w:hideMark/>
+          </w:tcPr>
+          <w:p>
+            <w:pPr>
+              <w:pStyle w:val="Paragraphedeliste"/>
+            </w:pPr>
+            <w:r>
+              <w:t>Identifier les contraintes liées à la technologie</w:t>
+            </w:r>
+          </w:p>
+        </w:tc>
+        <w:tc>
+          <w:tcPr>
+            <w:tcW w:w="0" w:type="auto"/>
+            <w:vMerge/>
+            <w:tcBorders>
+              <w:top w:val="single" w:sz="6" w:space="0" w:color="000000"/>
+              <w:left w:val="single" w:sz="6" w:space="0" w:color="000000"/>
+              <w:bottom w:val="single" w:sz="6" w:space="0" w:color="CCCCCC"/>
+              <w:right w:val="single" w:sz="6" w:space="0" w:color="000000"/>
+            </w:tcBorders>
+            <w:vAlign w:val="center"/>
+            <w:hideMark/>
+          </w:tcPr>
+          <w:p>
+            <w:pPr>
+              <w:pStyle w:val="Paragraphedeliste"/>
+              <w:numPr>
+                <w:ilvl w:val="0"/>
+                <w:numId w:val="5"/>
+              </w:numPr>
+            </w:pPr>
+          </w:p>
+        </w:tc>
+      </w:tr>
+      <w:tr>
+        <w:tc>
+          <w:tcPr>
+            <w:tcW w:w="0" w:type="auto"/>
+            <w:tcBorders>
+              <w:top w:val="single" w:sz="6" w:space="0" w:color="CCCCCC"/>
+              <w:left w:val="single" w:sz="6" w:space="0" w:color="000000"/>
+              <w:bottom w:val="single" w:sz="6" w:space="0" w:color="CCCCCC"/>
+              <w:right w:val="single" w:sz="6" w:space="0" w:color="000000"/>
+            </w:tcBorders>
+            <w:tcMar>
+              <w:top w:w="45" w:type="dxa"/>
+              <w:left w:w="45" w:type="dxa"/>
+              <w:bottom w:w="45" w:type="dxa"/>
+              <w:right w:w="45" w:type="dxa"/>
+            </w:tcMar>
+            <w:vAlign w:val="bottom"/>
+            <w:hideMark/>
+          </w:tcPr>
+          <w:p>
+            <w:pPr>
+              <w:pStyle w:val="Paragraphedeliste"/>
+            </w:pPr>
+          </w:p>
+        </w:tc>
+        <w:tc>
+          <w:tcPr>
+            <w:tcW w:w="0" w:type="auto"/>
+            <w:tcBorders>
+              <w:top w:val="single" w:sz="6" w:space="0" w:color="CCCCCC"/>
+              <w:left w:val="single" w:sz="6" w:space="0" w:color="000000"/>
+              <w:bottom w:val="single" w:sz="6" w:space="0" w:color="CCCCCC"/>
+              <w:right w:val="single" w:sz="6" w:space="0" w:color="000000"/>
+            </w:tcBorders>
+            <w:tcMar>
+              <w:top w:w="45" w:type="dxa"/>
+              <w:left w:w="45" w:type="dxa"/>
+              <w:bottom w:w="45" w:type="dxa"/>
+              <w:right w:w="45" w:type="dxa"/>
+            </w:tcMar>
+            <w:vAlign w:val="bottom"/>
+            <w:hideMark/>
+          </w:tcPr>
+          <w:p>
+            <w:pPr>
+              <w:pStyle w:val="Paragraphedeliste"/>
+            </w:pPr>
+            <w:r>
+              <w:t>Interroger le client et connaître ses besoins</w:t>
+            </w:r>
+          </w:p>
+        </w:tc>
+        <w:tc>
+          <w:tcPr>
+            <w:tcW w:w="0" w:type="auto"/>
+            <w:vMerge/>
+            <w:tcBorders>
+              <w:top w:val="single" w:sz="6" w:space="0" w:color="000000"/>
+              <w:left w:val="single" w:sz="6" w:space="0" w:color="000000"/>
+              <w:bottom w:val="single" w:sz="6" w:space="0" w:color="CCCCCC"/>
+              <w:right w:val="single" w:sz="6" w:space="0" w:color="000000"/>
+            </w:tcBorders>
+            <w:vAlign w:val="center"/>
+            <w:hideMark/>
+          </w:tcPr>
+          <w:p>
+            <w:pPr>
+              <w:pStyle w:val="Paragraphedeliste"/>
+              <w:numPr>
+                <w:ilvl w:val="0"/>
+                <w:numId w:val="5"/>
+              </w:numPr>
+            </w:pPr>
+          </w:p>
+        </w:tc>
+      </w:tr>
+      <w:tr>
+        <w:tc>
+          <w:tcPr>
+            <w:tcW w:w="0" w:type="auto"/>
+            <w:tcBorders>
+              <w:top w:val="single" w:sz="6" w:space="0" w:color="CCCCCC"/>
+              <w:left w:val="single" w:sz="6" w:space="0" w:color="000000"/>
+              <w:bottom w:val="single" w:sz="6" w:space="0" w:color="CCCCCC"/>
+              <w:right w:val="single" w:sz="6" w:space="0" w:color="000000"/>
+            </w:tcBorders>
+            <w:tcMar>
+              <w:top w:w="45" w:type="dxa"/>
+              <w:left w:w="45" w:type="dxa"/>
+              <w:bottom w:w="45" w:type="dxa"/>
+              <w:right w:w="45" w:type="dxa"/>
+            </w:tcMar>
+            <w:vAlign w:val="bottom"/>
+            <w:hideMark/>
+          </w:tcPr>
+          <w:p>
+            <w:pPr>
+              <w:pStyle w:val="Paragraphedeliste"/>
+            </w:pPr>
+          </w:p>
+        </w:tc>
+        <w:tc>
+          <w:tcPr>
+            <w:tcW w:w="0" w:type="auto"/>
+            <w:tcBorders>
+              <w:top w:val="single" w:sz="6" w:space="0" w:color="CCCCCC"/>
+              <w:left w:val="single" w:sz="6" w:space="0" w:color="000000"/>
+              <w:bottom w:val="single" w:sz="6" w:space="0" w:color="CCCCCC"/>
+              <w:right w:val="single" w:sz="6" w:space="0" w:color="000000"/>
+            </w:tcBorders>
+            <w:tcMar>
+              <w:top w:w="45" w:type="dxa"/>
+              <w:left w:w="45" w:type="dxa"/>
+              <w:bottom w:w="45" w:type="dxa"/>
+              <w:right w:w="45" w:type="dxa"/>
+            </w:tcMar>
+            <w:vAlign w:val="bottom"/>
+            <w:hideMark/>
+          </w:tcPr>
+          <w:p>
+            <w:pPr>
+              <w:pStyle w:val="Paragraphedeliste"/>
+            </w:pPr>
+            <w:r>
+              <w:t>Définir le cadre du projet, ses contraintes, ses limites</w:t>
+            </w:r>
+          </w:p>
+        </w:tc>
+        <w:tc>
+          <w:tcPr>
+            <w:tcW w:w="0" w:type="auto"/>
+            <w:vMerge/>
+            <w:tcBorders>
+              <w:top w:val="single" w:sz="6" w:space="0" w:color="000000"/>
+              <w:left w:val="single" w:sz="6" w:space="0" w:color="000000"/>
+              <w:bottom w:val="single" w:sz="6" w:space="0" w:color="CCCCCC"/>
+              <w:right w:val="single" w:sz="6" w:space="0" w:color="000000"/>
+            </w:tcBorders>
+            <w:vAlign w:val="center"/>
+            <w:hideMark/>
+          </w:tcPr>
+          <w:p>
+            <w:pPr>
+              <w:pStyle w:val="Paragraphedeliste"/>
+              <w:numPr>
+                <w:ilvl w:val="0"/>
+                <w:numId w:val="5"/>
+              </w:numPr>
+            </w:pPr>
+          </w:p>
+        </w:tc>
+      </w:tr>
+      <w:tr>
+        <w:tc>
+          <w:tcPr>
+            <w:tcW w:w="0" w:type="auto"/>
+            <w:tcBorders>
+              <w:top w:val="single" w:sz="6" w:space="0" w:color="CCCCCC"/>
+              <w:left w:val="single" w:sz="6" w:space="0" w:color="000000"/>
+              <w:bottom w:val="single" w:sz="6" w:space="0" w:color="000000"/>
+              <w:right w:val="single" w:sz="6" w:space="0" w:color="000000"/>
+            </w:tcBorders>
+            <w:tcMar>
+              <w:top w:w="45" w:type="dxa"/>
+              <w:left w:w="45" w:type="dxa"/>
+              <w:bottom w:w="45" w:type="dxa"/>
+              <w:right w:w="45" w:type="dxa"/>
+            </w:tcMar>
+            <w:vAlign w:val="bottom"/>
+            <w:hideMark/>
+          </w:tcPr>
+          <w:p>
+            <w:pPr>
+              <w:pStyle w:val="Paragraphedeliste"/>
+            </w:pPr>
+          </w:p>
+        </w:tc>
+        <w:tc>
+          <w:tcPr>
+            <w:tcW w:w="0" w:type="auto"/>
+            <w:tcBorders>
+              <w:top w:val="single" w:sz="6" w:space="0" w:color="CCCCCC"/>
+              <w:left w:val="single" w:sz="6" w:space="0" w:color="000000"/>
+              <w:bottom w:val="single" w:sz="6" w:space="0" w:color="000000"/>
+              <w:right w:val="single" w:sz="6" w:space="0" w:color="000000"/>
+            </w:tcBorders>
+            <w:tcMar>
+              <w:top w:w="45" w:type="dxa"/>
+              <w:left w:w="45" w:type="dxa"/>
+              <w:bottom w:w="45" w:type="dxa"/>
+              <w:right w:w="45" w:type="dxa"/>
+            </w:tcMar>
+            <w:vAlign w:val="bottom"/>
+            <w:hideMark/>
+          </w:tcPr>
+          <w:p>
+            <w:pPr>
+              <w:pStyle w:val="Paragraphedeliste"/>
+            </w:pPr>
+            <w:r>
+              <w:t>Rédiger le cahier</w:t>
+            </w:r>
+          </w:p>
+        </w:tc>
+        <w:tc>
+          <w:tcPr>
+            <w:tcW w:w="0" w:type="auto"/>
+            <w:tcBorders>
+              <w:top w:val="single" w:sz="6" w:space="0" w:color="CCCCCC"/>
+              <w:left w:val="single" w:sz="6" w:space="0" w:color="000000"/>
+              <w:bottom w:val="single" w:sz="6" w:space="0" w:color="000000"/>
+              <w:right w:val="single" w:sz="6" w:space="0" w:color="000000"/>
+            </w:tcBorders>
+            <w:tcMar>
+              <w:top w:w="45" w:type="dxa"/>
+              <w:left w:w="45" w:type="dxa"/>
+              <w:bottom w:w="45" w:type="dxa"/>
+              <w:right w:w="45" w:type="dxa"/>
+            </w:tcMar>
+            <w:vAlign w:val="bottom"/>
+            <w:hideMark/>
+          </w:tcPr>
+          <w:p>
+            <w:pPr>
+              <w:pStyle w:val="Paragraphedeliste"/>
+            </w:pPr>
+            <w:r>
+              <w:t>12</w:t>
+            </w:r>
+          </w:p>
+        </w:tc>
+      </w:tr>
+      <w:tr>
+        <w:tc>
+          <w:tcPr>
+            <w:tcW w:w="0" w:type="auto"/>
+            <w:tcBorders>
+              <w:top w:val="single" w:sz="6" w:space="0" w:color="000000"/>
+              <w:left w:val="single" w:sz="6" w:space="0" w:color="000000"/>
+              <w:bottom w:val="single" w:sz="6" w:space="0" w:color="000000"/>
+              <w:right w:val="single" w:sz="6" w:space="0" w:color="000000"/>
+            </w:tcBorders>
+            <w:tcMar>
+              <w:top w:w="45" w:type="dxa"/>
+              <w:left w:w="45" w:type="dxa"/>
+              <w:bottom w:w="45" w:type="dxa"/>
+              <w:right w:w="45" w:type="dxa"/>
+            </w:tcMar>
+            <w:vAlign w:val="bottom"/>
+            <w:hideMark/>
+          </w:tcPr>
+          <w:p>
+            <w:pPr>
+              <w:pStyle w:val="Paragraphedeliste"/>
+            </w:pPr>
+            <w:r>
+              <w:rPr>
+                <w:b/>
+                <w:bCs/>
+              </w:rPr>
+              <w:t>TOTAL</w:t>
+            </w:r>
+          </w:p>
+        </w:tc>
+        <w:tc>
+          <w:tcPr>
+            <w:tcW w:w="0" w:type="auto"/>
+            <w:tcBorders>
+              <w:top w:val="single" w:sz="6" w:space="0" w:color="000000"/>
+              <w:left w:val="single" w:sz="6" w:space="0" w:color="000000"/>
+              <w:bottom w:val="single" w:sz="6" w:space="0" w:color="000000"/>
+              <w:right w:val="single" w:sz="6" w:space="0" w:color="000000"/>
+            </w:tcBorders>
+            <w:tcMar>
+              <w:top w:w="45" w:type="dxa"/>
+              <w:left w:w="45" w:type="dxa"/>
+              <w:bottom w:w="45" w:type="dxa"/>
+              <w:right w:w="45" w:type="dxa"/>
+            </w:tcMar>
+            <w:vAlign w:val="bottom"/>
+            <w:hideMark/>
+          </w:tcPr>
+          <w:p>
+            <w:pPr>
+              <w:pStyle w:val="Paragraphedeliste"/>
+            </w:pPr>
+          </w:p>
+        </w:tc>
+        <w:tc>
+          <w:tcPr>
+            <w:tcW w:w="0" w:type="auto"/>
+            <w:tcBorders>
+              <w:top w:val="single" w:sz="6" w:space="0" w:color="000000"/>
+              <w:left w:val="single" w:sz="6" w:space="0" w:color="000000"/>
+              <w:bottom w:val="single" w:sz="6" w:space="0" w:color="000000"/>
+              <w:right w:val="single" w:sz="6" w:space="0" w:color="000000"/>
+            </w:tcBorders>
+            <w:tcMar>
+              <w:top w:w="45" w:type="dxa"/>
+              <w:left w:w="45" w:type="dxa"/>
+              <w:bottom w:w="45" w:type="dxa"/>
+              <w:right w:w="45" w:type="dxa"/>
+            </w:tcMar>
+            <w:vAlign w:val="bottom"/>
+            <w:hideMark/>
+          </w:tcPr>
+          <w:p>
+            <w:pPr>
+              <w:pStyle w:val="Paragraphedeliste"/>
+            </w:pPr>
+            <w:r>
+              <w:t>30</w:t>
+            </w:r>
+          </w:p>
+        </w:tc>
+      </w:tr>
+      <w:tr>
+        <w:tc>
+          <w:tcPr>
+            <w:tcW w:w="0" w:type="auto"/>
+            <w:tcBorders>
+              <w:top w:val="single" w:sz="6" w:space="0" w:color="000000"/>
+              <w:left w:val="single" w:sz="6" w:space="0" w:color="000000"/>
+              <w:bottom w:val="single" w:sz="6" w:space="0" w:color="CCCCCC"/>
+              <w:right w:val="single" w:sz="6" w:space="0" w:color="000000"/>
+            </w:tcBorders>
+            <w:tcMar>
+              <w:top w:w="45" w:type="dxa"/>
+              <w:left w:w="45" w:type="dxa"/>
+              <w:bottom w:w="45" w:type="dxa"/>
+              <w:right w:w="45" w:type="dxa"/>
+            </w:tcMar>
+            <w:vAlign w:val="bottom"/>
+            <w:hideMark/>
+          </w:tcPr>
+          <w:p>
+            <w:pPr>
+              <w:pStyle w:val="Paragraphedeliste"/>
+            </w:pPr>
+            <w:r>
+              <w:t>Conception du système</w:t>
+            </w:r>
+          </w:p>
+        </w:tc>
+        <w:tc>
+          <w:tcPr>
+            <w:tcW w:w="0" w:type="auto"/>
+            <w:tcBorders>
+              <w:top w:val="single" w:sz="6" w:space="0" w:color="000000"/>
+              <w:left w:val="single" w:sz="6" w:space="0" w:color="000000"/>
+              <w:bottom w:val="single" w:sz="6" w:space="0" w:color="CCCCCC"/>
+              <w:right w:val="single" w:sz="6" w:space="0" w:color="000000"/>
+            </w:tcBorders>
+            <w:tcMar>
+              <w:top w:w="45" w:type="dxa"/>
+              <w:left w:w="45" w:type="dxa"/>
+              <w:bottom w:w="45" w:type="dxa"/>
+              <w:right w:w="45" w:type="dxa"/>
+            </w:tcMar>
+            <w:vAlign w:val="bottom"/>
+            <w:hideMark/>
+          </w:tcPr>
+          <w:p>
+            <w:pPr>
+              <w:pStyle w:val="Paragraphedeliste"/>
+            </w:pPr>
+            <w:r>
+              <w:t>Modéliser le problème (définir les objets informatiquement)</w:t>
+            </w:r>
+          </w:p>
+        </w:tc>
+        <w:tc>
+          <w:tcPr>
+            <w:tcW w:w="0" w:type="auto"/>
+            <w:tcBorders>
+              <w:top w:val="single" w:sz="6" w:space="0" w:color="000000"/>
+              <w:left w:val="single" w:sz="6" w:space="0" w:color="000000"/>
+              <w:bottom w:val="single" w:sz="6" w:space="0" w:color="CCCCCC"/>
+              <w:right w:val="single" w:sz="6" w:space="0" w:color="000000"/>
+            </w:tcBorders>
+            <w:tcMar>
+              <w:top w:w="45" w:type="dxa"/>
+              <w:left w:w="45" w:type="dxa"/>
+              <w:bottom w:w="45" w:type="dxa"/>
+              <w:right w:w="45" w:type="dxa"/>
+            </w:tcMar>
+            <w:vAlign w:val="bottom"/>
+            <w:hideMark/>
+          </w:tcPr>
+          <w:p>
+            <w:pPr>
+              <w:pStyle w:val="Paragraphedeliste"/>
+            </w:pPr>
+            <w:r>
+              <w:t>12</w:t>
+            </w:r>
+          </w:p>
+        </w:tc>
+      </w:tr>
+      <w:tr>
+        <w:tc>
+          <w:tcPr>
+            <w:tcW w:w="0" w:type="auto"/>
+            <w:tcBorders>
+              <w:top w:val="single" w:sz="6" w:space="0" w:color="CCCCCC"/>
+              <w:left w:val="single" w:sz="6" w:space="0" w:color="000000"/>
+              <w:bottom w:val="single" w:sz="6" w:space="0" w:color="CCCCCC"/>
+              <w:right w:val="single" w:sz="6" w:space="0" w:color="000000"/>
+            </w:tcBorders>
+            <w:tcMar>
+              <w:top w:w="45" w:type="dxa"/>
+              <w:left w:w="45" w:type="dxa"/>
+              <w:bottom w:w="45" w:type="dxa"/>
+              <w:right w:w="45" w:type="dxa"/>
+            </w:tcMar>
+            <w:vAlign w:val="bottom"/>
+            <w:hideMark/>
+          </w:tcPr>
+          <w:p>
+            <w:pPr>
+              <w:pStyle w:val="Paragraphedeliste"/>
+            </w:pPr>
+          </w:p>
+        </w:tc>
+        <w:tc>
+          <w:tcPr>
+            <w:tcW w:w="0" w:type="auto"/>
+            <w:tcBorders>
+              <w:top w:val="single" w:sz="6" w:space="0" w:color="CCCCCC"/>
+              <w:left w:val="single" w:sz="6" w:space="0" w:color="000000"/>
+              <w:bottom w:val="single" w:sz="6" w:space="0" w:color="CCCCCC"/>
+              <w:right w:val="single" w:sz="6" w:space="0" w:color="000000"/>
+            </w:tcBorders>
+            <w:tcMar>
+              <w:top w:w="45" w:type="dxa"/>
+              <w:left w:w="45" w:type="dxa"/>
+              <w:bottom w:w="45" w:type="dxa"/>
+              <w:right w:w="45" w:type="dxa"/>
+            </w:tcMar>
+            <w:vAlign w:val="bottom"/>
+            <w:hideMark/>
+          </w:tcPr>
+          <w:p>
+            <w:pPr>
+              <w:pStyle w:val="Paragraphedeliste"/>
+            </w:pPr>
+            <w:r>
+              <w:t>Se documenter à propos des outils mathématiques et techniques à utiliser</w:t>
+            </w:r>
+          </w:p>
+        </w:tc>
+        <w:tc>
+          <w:tcPr>
+            <w:tcW w:w="0" w:type="auto"/>
+            <w:tcBorders>
+              <w:top w:val="single" w:sz="6" w:space="0" w:color="CCCCCC"/>
+              <w:left w:val="single" w:sz="6" w:space="0" w:color="000000"/>
+              <w:bottom w:val="single" w:sz="6" w:space="0" w:color="CCCCCC"/>
+              <w:right w:val="single" w:sz="6" w:space="0" w:color="000000"/>
+            </w:tcBorders>
+            <w:tcMar>
+              <w:top w:w="45" w:type="dxa"/>
+              <w:left w:w="45" w:type="dxa"/>
+              <w:bottom w:w="45" w:type="dxa"/>
+              <w:right w:w="45" w:type="dxa"/>
+            </w:tcMar>
+            <w:vAlign w:val="bottom"/>
+            <w:hideMark/>
+          </w:tcPr>
+          <w:p>
+            <w:pPr>
+              <w:pStyle w:val="Paragraphedeliste"/>
+            </w:pPr>
+            <w:r>
+              <w:t>30</w:t>
+            </w:r>
+          </w:p>
+        </w:tc>
+      </w:tr>
+      <w:tr>
+        <w:tc>
+          <w:tcPr>
+            <w:tcW w:w="0" w:type="auto"/>
+            <w:tcBorders>
+              <w:top w:val="single" w:sz="6" w:space="0" w:color="CCCCCC"/>
+              <w:left w:val="single" w:sz="6" w:space="0" w:color="000000"/>
+              <w:bottom w:val="single" w:sz="6" w:space="0" w:color="CCCCCC"/>
+              <w:right w:val="single" w:sz="6" w:space="0" w:color="000000"/>
+            </w:tcBorders>
+            <w:tcMar>
+              <w:top w:w="45" w:type="dxa"/>
+              <w:left w:w="45" w:type="dxa"/>
+              <w:bottom w:w="45" w:type="dxa"/>
+              <w:right w:w="45" w:type="dxa"/>
+            </w:tcMar>
+            <w:vAlign w:val="bottom"/>
+            <w:hideMark/>
+          </w:tcPr>
+          <w:p>
+            <w:pPr>
+              <w:pStyle w:val="Paragraphedeliste"/>
+            </w:pPr>
+          </w:p>
+        </w:tc>
+        <w:tc>
+          <w:tcPr>
+            <w:tcW w:w="0" w:type="auto"/>
+            <w:tcBorders>
+              <w:top w:val="single" w:sz="6" w:space="0" w:color="CCCCCC"/>
+              <w:left w:val="single" w:sz="6" w:space="0" w:color="000000"/>
+              <w:bottom w:val="single" w:sz="6" w:space="0" w:color="CCCCCC"/>
+              <w:right w:val="single" w:sz="6" w:space="0" w:color="000000"/>
+            </w:tcBorders>
+            <w:tcMar>
+              <w:top w:w="45" w:type="dxa"/>
+              <w:left w:w="45" w:type="dxa"/>
+              <w:bottom w:w="45" w:type="dxa"/>
+              <w:right w:w="45" w:type="dxa"/>
+            </w:tcMar>
+            <w:vAlign w:val="bottom"/>
+            <w:hideMark/>
+          </w:tcPr>
+          <w:p>
+            <w:pPr>
+              <w:pStyle w:val="Paragraphedeliste"/>
+            </w:pPr>
+            <w:r>
+              <w:t>Comparaison des outils</w:t>
+            </w:r>
+          </w:p>
+        </w:tc>
+        <w:tc>
+          <w:tcPr>
+            <w:tcW w:w="0" w:type="auto"/>
+            <w:tcBorders>
+              <w:top w:val="single" w:sz="6" w:space="0" w:color="CCCCCC"/>
+              <w:left w:val="single" w:sz="6" w:space="0" w:color="000000"/>
+              <w:bottom w:val="single" w:sz="6" w:space="0" w:color="CCCCCC"/>
+              <w:right w:val="single" w:sz="6" w:space="0" w:color="000000"/>
+            </w:tcBorders>
+            <w:tcMar>
+              <w:top w:w="45" w:type="dxa"/>
+              <w:left w:w="45" w:type="dxa"/>
+              <w:bottom w:w="45" w:type="dxa"/>
+              <w:right w:w="45" w:type="dxa"/>
+            </w:tcMar>
+            <w:vAlign w:val="bottom"/>
+            <w:hideMark/>
+          </w:tcPr>
+          <w:p>
+            <w:pPr>
+              <w:pStyle w:val="Paragraphedeliste"/>
+            </w:pPr>
+            <w:r>
+              <w:t>9</w:t>
+            </w:r>
+          </w:p>
+        </w:tc>
+      </w:tr>
+      <w:tr>
+        <w:tc>
+          <w:tcPr>
+            <w:tcW w:w="0" w:type="auto"/>
+            <w:tcBorders>
+              <w:top w:val="single" w:sz="6" w:space="0" w:color="CCCCCC"/>
+              <w:left w:val="single" w:sz="6" w:space="0" w:color="000000"/>
+              <w:bottom w:val="single" w:sz="6" w:space="0" w:color="CCCCCC"/>
+              <w:right w:val="single" w:sz="6" w:space="0" w:color="000000"/>
+            </w:tcBorders>
+            <w:tcMar>
+              <w:top w:w="45" w:type="dxa"/>
+              <w:left w:w="45" w:type="dxa"/>
+              <w:bottom w:w="45" w:type="dxa"/>
+              <w:right w:w="45" w:type="dxa"/>
+            </w:tcMar>
+            <w:vAlign w:val="bottom"/>
+            <w:hideMark/>
+          </w:tcPr>
+          <w:p>
+            <w:pPr>
+              <w:pStyle w:val="Paragraphedeliste"/>
+            </w:pPr>
+          </w:p>
+        </w:tc>
+        <w:tc>
+          <w:tcPr>
+            <w:tcW w:w="0" w:type="auto"/>
+            <w:tcBorders>
+              <w:top w:val="single" w:sz="6" w:space="0" w:color="CCCCCC"/>
+              <w:left w:val="single" w:sz="6" w:space="0" w:color="000000"/>
+              <w:bottom w:val="single" w:sz="6" w:space="0" w:color="CCCCCC"/>
+              <w:right w:val="single" w:sz="6" w:space="0" w:color="000000"/>
+            </w:tcBorders>
+            <w:tcMar>
+              <w:top w:w="45" w:type="dxa"/>
+              <w:left w:w="45" w:type="dxa"/>
+              <w:bottom w:w="45" w:type="dxa"/>
+              <w:right w:w="45" w:type="dxa"/>
+            </w:tcMar>
+            <w:vAlign w:val="bottom"/>
+            <w:hideMark/>
+          </w:tcPr>
+          <w:p>
+            <w:pPr>
+              <w:pStyle w:val="Paragraphedeliste"/>
+            </w:pPr>
+            <w:r>
+              <w:t>Choix des outils</w:t>
+            </w:r>
+          </w:p>
+        </w:tc>
+        <w:tc>
+          <w:tcPr>
+            <w:tcW w:w="0" w:type="auto"/>
+            <w:tcBorders>
+              <w:top w:val="single" w:sz="6" w:space="0" w:color="CCCCCC"/>
+              <w:left w:val="single" w:sz="6" w:space="0" w:color="000000"/>
+              <w:bottom w:val="single" w:sz="6" w:space="0" w:color="CCCCCC"/>
+              <w:right w:val="single" w:sz="6" w:space="0" w:color="000000"/>
+            </w:tcBorders>
+            <w:tcMar>
+              <w:top w:w="45" w:type="dxa"/>
+              <w:left w:w="45" w:type="dxa"/>
+              <w:bottom w:w="45" w:type="dxa"/>
+              <w:right w:w="45" w:type="dxa"/>
+            </w:tcMar>
+            <w:vAlign w:val="bottom"/>
+            <w:hideMark/>
+          </w:tcPr>
+          <w:p>
+            <w:pPr>
+              <w:pStyle w:val="Paragraphedeliste"/>
+            </w:pPr>
+            <w:r>
+              <w:t>3</w:t>
+            </w:r>
+          </w:p>
+        </w:tc>
+      </w:tr>
+      <w:tr>
+        <w:tc>
+          <w:tcPr>
+            <w:tcW w:w="0" w:type="auto"/>
+            <w:tcBorders>
+              <w:top w:val="single" w:sz="6" w:space="0" w:color="CCCCCC"/>
+              <w:left w:val="single" w:sz="6" w:space="0" w:color="000000"/>
+              <w:bottom w:val="single" w:sz="6" w:space="0" w:color="000000"/>
+              <w:right w:val="single" w:sz="6" w:space="0" w:color="000000"/>
+            </w:tcBorders>
+            <w:tcMar>
+              <w:top w:w="45" w:type="dxa"/>
+              <w:left w:w="45" w:type="dxa"/>
+              <w:bottom w:w="45" w:type="dxa"/>
+              <w:right w:w="45" w:type="dxa"/>
+            </w:tcMar>
+            <w:vAlign w:val="bottom"/>
+            <w:hideMark/>
+          </w:tcPr>
+          <w:p>
+            <w:pPr>
+              <w:pStyle w:val="Paragraphedeliste"/>
+            </w:pPr>
+          </w:p>
+        </w:tc>
+        <w:tc>
+          <w:tcPr>
+            <w:tcW w:w="0" w:type="auto"/>
+            <w:tcBorders>
+              <w:top w:val="single" w:sz="6" w:space="0" w:color="CCCCCC"/>
+              <w:left w:val="single" w:sz="6" w:space="0" w:color="000000"/>
+              <w:bottom w:val="single" w:sz="6" w:space="0" w:color="000000"/>
+              <w:right w:val="single" w:sz="6" w:space="0" w:color="000000"/>
+            </w:tcBorders>
+            <w:tcMar>
+              <w:top w:w="45" w:type="dxa"/>
+              <w:left w:w="45" w:type="dxa"/>
+              <w:bottom w:w="45" w:type="dxa"/>
+              <w:right w:w="45" w:type="dxa"/>
+            </w:tcMar>
+            <w:vAlign w:val="bottom"/>
+            <w:hideMark/>
+          </w:tcPr>
+          <w:p>
+            <w:pPr>
+              <w:pStyle w:val="Paragraphedeliste"/>
+            </w:pPr>
+            <w:r>
+              <w:t>Etablir la structure du système (diagramme de classes)</w:t>
+            </w:r>
+          </w:p>
+        </w:tc>
+        <w:tc>
+          <w:tcPr>
+            <w:tcW w:w="0" w:type="auto"/>
+            <w:tcBorders>
+              <w:top w:val="single" w:sz="6" w:space="0" w:color="CCCCCC"/>
+              <w:left w:val="single" w:sz="6" w:space="0" w:color="000000"/>
+              <w:bottom w:val="single" w:sz="6" w:space="0" w:color="000000"/>
+              <w:right w:val="single" w:sz="6" w:space="0" w:color="000000"/>
+            </w:tcBorders>
+            <w:tcMar>
+              <w:top w:w="45" w:type="dxa"/>
+              <w:left w:w="45" w:type="dxa"/>
+              <w:bottom w:w="45" w:type="dxa"/>
+              <w:right w:w="45" w:type="dxa"/>
+            </w:tcMar>
+            <w:vAlign w:val="bottom"/>
+            <w:hideMark/>
+          </w:tcPr>
+          <w:p>
+            <w:pPr>
+              <w:pStyle w:val="Paragraphedeliste"/>
+            </w:pPr>
+            <w:r>
+              <w:t>9</w:t>
+            </w:r>
+          </w:p>
+        </w:tc>
+      </w:tr>
+      <w:tr>
+        <w:tc>
+          <w:tcPr>
+            <w:tcW w:w="0" w:type="auto"/>
+            <w:tcBorders>
+              <w:top w:val="single" w:sz="6" w:space="0" w:color="000000"/>
+              <w:left w:val="single" w:sz="6" w:space="0" w:color="000000"/>
+              <w:bottom w:val="single" w:sz="6" w:space="0" w:color="000000"/>
+              <w:right w:val="single" w:sz="6" w:space="0" w:color="000000"/>
+            </w:tcBorders>
+            <w:tcMar>
+              <w:top w:w="45" w:type="dxa"/>
+              <w:left w:w="45" w:type="dxa"/>
+              <w:bottom w:w="45" w:type="dxa"/>
+              <w:right w:w="45" w:type="dxa"/>
+            </w:tcMar>
+            <w:vAlign w:val="bottom"/>
+            <w:hideMark/>
+          </w:tcPr>
+          <w:p>
+            <w:pPr>
+              <w:pStyle w:val="Paragraphedeliste"/>
+            </w:pPr>
+            <w:r>
+              <w:rPr>
+                <w:b/>
+                <w:bCs/>
+              </w:rPr>
+              <w:t>TOTAL</w:t>
+            </w:r>
+          </w:p>
+        </w:tc>
+        <w:tc>
+          <w:tcPr>
+            <w:tcW w:w="0" w:type="auto"/>
+            <w:tcBorders>
+              <w:top w:val="single" w:sz="6" w:space="0" w:color="000000"/>
+              <w:left w:val="single" w:sz="6" w:space="0" w:color="000000"/>
+              <w:bottom w:val="single" w:sz="6" w:space="0" w:color="000000"/>
+              <w:right w:val="single" w:sz="6" w:space="0" w:color="000000"/>
+            </w:tcBorders>
+            <w:tcMar>
+              <w:top w:w="45" w:type="dxa"/>
+              <w:left w:w="45" w:type="dxa"/>
+              <w:bottom w:w="45" w:type="dxa"/>
+              <w:right w:w="45" w:type="dxa"/>
+            </w:tcMar>
+            <w:vAlign w:val="bottom"/>
+            <w:hideMark/>
+          </w:tcPr>
+          <w:p>
+            <w:pPr>
+              <w:pStyle w:val="Paragraphedeliste"/>
+            </w:pPr>
+          </w:p>
+        </w:tc>
+        <w:tc>
+          <w:tcPr>
+            <w:tcW w:w="0" w:type="auto"/>
+            <w:tcBorders>
+              <w:top w:val="single" w:sz="6" w:space="0" w:color="000000"/>
+              <w:left w:val="single" w:sz="6" w:space="0" w:color="000000"/>
+              <w:bottom w:val="single" w:sz="6" w:space="0" w:color="000000"/>
+              <w:right w:val="single" w:sz="6" w:space="0" w:color="000000"/>
+            </w:tcBorders>
+            <w:tcMar>
+              <w:top w:w="45" w:type="dxa"/>
+              <w:left w:w="45" w:type="dxa"/>
+              <w:bottom w:w="45" w:type="dxa"/>
+              <w:right w:w="45" w:type="dxa"/>
+            </w:tcMar>
+            <w:vAlign w:val="bottom"/>
+            <w:hideMark/>
+          </w:tcPr>
+          <w:p>
+            <w:pPr>
+              <w:pStyle w:val="Paragraphedeliste"/>
+            </w:pPr>
+            <w:r>
+              <w:t>63</w:t>
+            </w:r>
+          </w:p>
+        </w:tc>
+      </w:tr>
+      <w:tr>
+        <w:tc>
+          <w:tcPr>
+            <w:tcW w:w="0" w:type="auto"/>
+            <w:tcBorders>
+              <w:top w:val="single" w:sz="6" w:space="0" w:color="000000"/>
+              <w:left w:val="single" w:sz="6" w:space="0" w:color="000000"/>
+              <w:bottom w:val="single" w:sz="6" w:space="0" w:color="CCCCCC"/>
+              <w:right w:val="single" w:sz="6" w:space="0" w:color="000000"/>
+            </w:tcBorders>
+            <w:tcMar>
+              <w:top w:w="45" w:type="dxa"/>
+              <w:left w:w="45" w:type="dxa"/>
+              <w:bottom w:w="45" w:type="dxa"/>
+              <w:right w:w="45" w:type="dxa"/>
+            </w:tcMar>
+            <w:vAlign w:val="bottom"/>
+            <w:hideMark/>
+          </w:tcPr>
+          <w:p>
+            <w:pPr>
+              <w:pStyle w:val="Paragraphedeliste"/>
+            </w:pPr>
+            <w:r>
+              <w:t>Implémentation du système</w:t>
+            </w:r>
+          </w:p>
+        </w:tc>
+        <w:tc>
+          <w:tcPr>
+            <w:tcW w:w="0" w:type="auto"/>
+            <w:tcBorders>
+              <w:top w:val="single" w:sz="6" w:space="0" w:color="000000"/>
+              <w:left w:val="single" w:sz="6" w:space="0" w:color="000000"/>
+              <w:bottom w:val="single" w:sz="6" w:space="0" w:color="CCCCCC"/>
+              <w:right w:val="single" w:sz="6" w:space="0" w:color="000000"/>
+            </w:tcBorders>
+            <w:tcMar>
+              <w:top w:w="45" w:type="dxa"/>
+              <w:left w:w="45" w:type="dxa"/>
+              <w:bottom w:w="45" w:type="dxa"/>
+              <w:right w:w="45" w:type="dxa"/>
+            </w:tcMar>
+            <w:vAlign w:val="bottom"/>
+            <w:hideMark/>
+          </w:tcPr>
+          <w:p>
+            <w:pPr>
+              <w:pStyle w:val="Paragraphedeliste"/>
+            </w:pPr>
+            <w:r>
+              <w:t>Découper le projet</w:t>
+            </w:r>
+          </w:p>
+        </w:tc>
+        <w:tc>
+          <w:tcPr>
+            <w:tcW w:w="0" w:type="auto"/>
+            <w:tcBorders>
+              <w:top w:val="single" w:sz="6" w:space="0" w:color="000000"/>
+              <w:left w:val="single" w:sz="6" w:space="0" w:color="000000"/>
+              <w:bottom w:val="single" w:sz="6" w:space="0" w:color="CCCCCC"/>
+              <w:right w:val="single" w:sz="6" w:space="0" w:color="000000"/>
+            </w:tcBorders>
+            <w:tcMar>
+              <w:top w:w="45" w:type="dxa"/>
+              <w:left w:w="45" w:type="dxa"/>
+              <w:bottom w:w="45" w:type="dxa"/>
+              <w:right w:w="45" w:type="dxa"/>
+            </w:tcMar>
+            <w:vAlign w:val="bottom"/>
+            <w:hideMark/>
+          </w:tcPr>
+          <w:p>
+            <w:pPr>
+              <w:pStyle w:val="Paragraphedeliste"/>
+            </w:pPr>
+            <w:r>
+              <w:t>3</w:t>
+            </w:r>
+          </w:p>
+        </w:tc>
+      </w:tr>
+      <w:tr>
+        <w:tc>
+          <w:tcPr>
+            <w:tcW w:w="0" w:type="auto"/>
+            <w:tcBorders>
+              <w:top w:val="single" w:sz="6" w:space="0" w:color="CCCCCC"/>
+              <w:left w:val="single" w:sz="6" w:space="0" w:color="000000"/>
+              <w:bottom w:val="single" w:sz="6" w:space="0" w:color="CCCCCC"/>
+              <w:right w:val="single" w:sz="6" w:space="0" w:color="000000"/>
+            </w:tcBorders>
+            <w:tcMar>
+              <w:top w:w="45" w:type="dxa"/>
+              <w:left w:w="45" w:type="dxa"/>
+              <w:bottom w:w="45" w:type="dxa"/>
+              <w:right w:w="45" w:type="dxa"/>
+            </w:tcMar>
+            <w:vAlign w:val="bottom"/>
+            <w:hideMark/>
+          </w:tcPr>
+          <w:p>
+            <w:pPr>
+              <w:pStyle w:val="Paragraphedeliste"/>
+            </w:pPr>
+          </w:p>
+        </w:tc>
+        <w:tc>
+          <w:tcPr>
+            <w:tcW w:w="0" w:type="auto"/>
+            <w:tcBorders>
+              <w:top w:val="single" w:sz="6" w:space="0" w:color="CCCCCC"/>
+              <w:left w:val="single" w:sz="6" w:space="0" w:color="000000"/>
+              <w:bottom w:val="single" w:sz="6" w:space="0" w:color="CCCCCC"/>
+              <w:right w:val="single" w:sz="6" w:space="0" w:color="000000"/>
+            </w:tcBorders>
+            <w:tcMar>
+              <w:top w:w="45" w:type="dxa"/>
+              <w:left w:w="45" w:type="dxa"/>
+              <w:bottom w:w="45" w:type="dxa"/>
+              <w:right w:w="45" w:type="dxa"/>
+            </w:tcMar>
+            <w:vAlign w:val="bottom"/>
+            <w:hideMark/>
+          </w:tcPr>
+          <w:p>
+            <w:pPr>
+              <w:pStyle w:val="Paragraphedeliste"/>
+            </w:pPr>
+            <w:r>
+              <w:t>Coder</w:t>
+            </w:r>
+          </w:p>
+        </w:tc>
+        <w:tc>
+          <w:tcPr>
+            <w:tcW w:w="0" w:type="auto"/>
+            <w:tcBorders>
+              <w:top w:val="single" w:sz="6" w:space="0" w:color="CCCCCC"/>
+              <w:left w:val="single" w:sz="6" w:space="0" w:color="000000"/>
+              <w:bottom w:val="single" w:sz="6" w:space="0" w:color="CCCCCC"/>
+              <w:right w:val="single" w:sz="6" w:space="0" w:color="000000"/>
+            </w:tcBorders>
+            <w:tcMar>
+              <w:top w:w="45" w:type="dxa"/>
+              <w:left w:w="45" w:type="dxa"/>
+              <w:bottom w:w="45" w:type="dxa"/>
+              <w:right w:w="45" w:type="dxa"/>
+            </w:tcMar>
+            <w:vAlign w:val="bottom"/>
+            <w:hideMark/>
+          </w:tcPr>
+          <w:p>
+            <w:pPr>
+              <w:pStyle w:val="Paragraphedeliste"/>
+            </w:pPr>
+            <w:r>
+              <w:t>60</w:t>
+            </w:r>
+          </w:p>
+        </w:tc>
+      </w:tr>
+      <w:tr>
+        <w:tc>
+          <w:tcPr>
+            <w:tcW w:w="0" w:type="auto"/>
+            <w:tcBorders>
+              <w:top w:val="single" w:sz="6" w:space="0" w:color="CCCCCC"/>
+              <w:left w:val="single" w:sz="6" w:space="0" w:color="000000"/>
+              <w:bottom w:val="single" w:sz="6" w:space="0" w:color="000000"/>
+              <w:right w:val="single" w:sz="6" w:space="0" w:color="000000"/>
+            </w:tcBorders>
+            <w:tcMar>
+              <w:top w:w="45" w:type="dxa"/>
+              <w:left w:w="45" w:type="dxa"/>
+              <w:bottom w:w="45" w:type="dxa"/>
+              <w:right w:w="45" w:type="dxa"/>
+            </w:tcMar>
+            <w:vAlign w:val="bottom"/>
+            <w:hideMark/>
+          </w:tcPr>
+          <w:p>
+            <w:pPr>
+              <w:pStyle w:val="Paragraphedeliste"/>
+            </w:pPr>
+          </w:p>
+        </w:tc>
+        <w:tc>
+          <w:tcPr>
+            <w:tcW w:w="0" w:type="auto"/>
+            <w:tcBorders>
+              <w:top w:val="single" w:sz="6" w:space="0" w:color="CCCCCC"/>
+              <w:left w:val="single" w:sz="6" w:space="0" w:color="000000"/>
+              <w:bottom w:val="single" w:sz="6" w:space="0" w:color="000000"/>
+              <w:right w:val="single" w:sz="6" w:space="0" w:color="000000"/>
+            </w:tcBorders>
+            <w:tcMar>
+              <w:top w:w="45" w:type="dxa"/>
+              <w:left w:w="45" w:type="dxa"/>
+              <w:bottom w:w="45" w:type="dxa"/>
+              <w:right w:w="45" w:type="dxa"/>
+            </w:tcMar>
+            <w:vAlign w:val="bottom"/>
+            <w:hideMark/>
+          </w:tcPr>
+          <w:p>
+            <w:pPr>
+              <w:pStyle w:val="Paragraphedeliste"/>
+            </w:pPr>
+            <w:r>
+              <w:t>Debugger</w:t>
+            </w:r>
+          </w:p>
+        </w:tc>
+        <w:tc>
+          <w:tcPr>
+            <w:tcW w:w="0" w:type="auto"/>
+            <w:tcBorders>
+              <w:top w:val="single" w:sz="6" w:space="0" w:color="CCCCCC"/>
+              <w:left w:val="single" w:sz="6" w:space="0" w:color="000000"/>
+              <w:bottom w:val="single" w:sz="6" w:space="0" w:color="000000"/>
+              <w:right w:val="single" w:sz="6" w:space="0" w:color="000000"/>
+            </w:tcBorders>
+            <w:tcMar>
+              <w:top w:w="45" w:type="dxa"/>
+              <w:left w:w="45" w:type="dxa"/>
+              <w:bottom w:w="45" w:type="dxa"/>
+              <w:right w:w="45" w:type="dxa"/>
+            </w:tcMar>
+            <w:vAlign w:val="bottom"/>
+            <w:hideMark/>
+          </w:tcPr>
+          <w:p>
+            <w:pPr>
+              <w:pStyle w:val="Paragraphedeliste"/>
+            </w:pPr>
+            <w:r>
+              <w:t>30</w:t>
+            </w:r>
+          </w:p>
+        </w:tc>
+      </w:tr>
+      <w:tr>
+        <w:tc>
+          <w:tcPr>
+            <w:tcW w:w="0" w:type="auto"/>
+            <w:tcBorders>
+              <w:top w:val="single" w:sz="6" w:space="0" w:color="000000"/>
+              <w:left w:val="single" w:sz="6" w:space="0" w:color="000000"/>
+              <w:bottom w:val="single" w:sz="6" w:space="0" w:color="000000"/>
+              <w:right w:val="single" w:sz="6" w:space="0" w:color="000000"/>
+            </w:tcBorders>
+            <w:tcMar>
+              <w:top w:w="45" w:type="dxa"/>
+              <w:left w:w="45" w:type="dxa"/>
+              <w:bottom w:w="45" w:type="dxa"/>
+              <w:right w:w="45" w:type="dxa"/>
+            </w:tcMar>
+            <w:vAlign w:val="bottom"/>
+            <w:hideMark/>
+          </w:tcPr>
+          <w:p>
+            <w:pPr>
+              <w:pStyle w:val="Paragraphedeliste"/>
+            </w:pPr>
+            <w:r>
+              <w:rPr>
+                <w:b/>
+                <w:bCs/>
+              </w:rPr>
+              <w:t>TOTAL</w:t>
+            </w:r>
+          </w:p>
+        </w:tc>
+        <w:tc>
+          <w:tcPr>
+            <w:tcW w:w="0" w:type="auto"/>
+            <w:tcBorders>
+              <w:top w:val="single" w:sz="6" w:space="0" w:color="000000"/>
+              <w:left w:val="single" w:sz="6" w:space="0" w:color="000000"/>
+              <w:bottom w:val="single" w:sz="6" w:space="0" w:color="000000"/>
+              <w:right w:val="single" w:sz="6" w:space="0" w:color="000000"/>
+            </w:tcBorders>
+            <w:tcMar>
+              <w:top w:w="45" w:type="dxa"/>
+              <w:left w:w="45" w:type="dxa"/>
+              <w:bottom w:w="45" w:type="dxa"/>
+              <w:right w:w="45" w:type="dxa"/>
+            </w:tcMar>
+            <w:vAlign w:val="bottom"/>
+            <w:hideMark/>
+          </w:tcPr>
+          <w:p>
+            <w:pPr>
+              <w:pStyle w:val="Paragraphedeliste"/>
+            </w:pPr>
+          </w:p>
+        </w:tc>
+        <w:tc>
+          <w:tcPr>
+            <w:tcW w:w="0" w:type="auto"/>
+            <w:tcBorders>
+              <w:top w:val="single" w:sz="6" w:space="0" w:color="000000"/>
+              <w:left w:val="single" w:sz="6" w:space="0" w:color="000000"/>
+              <w:bottom w:val="single" w:sz="6" w:space="0" w:color="000000"/>
+              <w:right w:val="single" w:sz="6" w:space="0" w:color="000000"/>
+            </w:tcBorders>
+            <w:tcMar>
+              <w:top w:w="45" w:type="dxa"/>
+              <w:left w:w="45" w:type="dxa"/>
+              <w:bottom w:w="45" w:type="dxa"/>
+              <w:right w:w="45" w:type="dxa"/>
+            </w:tcMar>
+            <w:vAlign w:val="bottom"/>
+            <w:hideMark/>
+          </w:tcPr>
+          <w:p>
+            <w:pPr>
+              <w:pStyle w:val="Paragraphedeliste"/>
+            </w:pPr>
+            <w:r>
+              <w:t>93</w:t>
+            </w:r>
+          </w:p>
+        </w:tc>
+      </w:tr>
+      <w:tr>
+        <w:tc>
+          <w:tcPr>
+            <w:tcW w:w="0" w:type="auto"/>
+            <w:tcBorders>
+              <w:top w:val="single" w:sz="6" w:space="0" w:color="000000"/>
+              <w:left w:val="single" w:sz="6" w:space="0" w:color="000000"/>
+              <w:bottom w:val="single" w:sz="6" w:space="0" w:color="CCCCCC"/>
+              <w:right w:val="single" w:sz="6" w:space="0" w:color="000000"/>
+            </w:tcBorders>
+            <w:tcMar>
+              <w:top w:w="45" w:type="dxa"/>
+              <w:left w:w="45" w:type="dxa"/>
+              <w:bottom w:w="45" w:type="dxa"/>
+              <w:right w:w="45" w:type="dxa"/>
+            </w:tcMar>
+            <w:vAlign w:val="bottom"/>
+            <w:hideMark/>
+          </w:tcPr>
+          <w:p>
+            <w:pPr>
+              <w:pStyle w:val="Paragraphedeliste"/>
+            </w:pPr>
+            <w:r>
+              <w:t>Test du système</w:t>
+            </w:r>
+          </w:p>
+        </w:tc>
+        <w:tc>
+          <w:tcPr>
+            <w:tcW w:w="0" w:type="auto"/>
+            <w:tcBorders>
+              <w:top w:val="single" w:sz="6" w:space="0" w:color="000000"/>
+              <w:left w:val="single" w:sz="6" w:space="0" w:color="000000"/>
+              <w:bottom w:val="single" w:sz="6" w:space="0" w:color="CCCCCC"/>
+              <w:right w:val="single" w:sz="6" w:space="0" w:color="000000"/>
+            </w:tcBorders>
+            <w:tcMar>
+              <w:top w:w="45" w:type="dxa"/>
+              <w:left w:w="45" w:type="dxa"/>
+              <w:bottom w:w="45" w:type="dxa"/>
+              <w:right w:w="45" w:type="dxa"/>
+            </w:tcMar>
+            <w:vAlign w:val="bottom"/>
+            <w:hideMark/>
+          </w:tcPr>
+          <w:p>
+            <w:pPr>
+              <w:pStyle w:val="Paragraphedeliste"/>
+            </w:pPr>
+            <w:r>
+              <w:t>Test hors ligne + en ligne --&gt; mise en quinconce des deux</w:t>
+            </w:r>
+          </w:p>
+        </w:tc>
+        <w:tc>
+          <w:tcPr>
+            <w:tcW w:w="0" w:type="auto"/>
+            <w:tcBorders>
+              <w:top w:val="single" w:sz="6" w:space="0" w:color="000000"/>
+              <w:left w:val="single" w:sz="6" w:space="0" w:color="000000"/>
+              <w:bottom w:val="single" w:sz="6" w:space="0" w:color="CCCCCC"/>
+              <w:right w:val="single" w:sz="6" w:space="0" w:color="000000"/>
+            </w:tcBorders>
+            <w:tcMar>
+              <w:top w:w="45" w:type="dxa"/>
+              <w:left w:w="45" w:type="dxa"/>
+              <w:bottom w:w="45" w:type="dxa"/>
+              <w:right w:w="45" w:type="dxa"/>
+            </w:tcMar>
+            <w:vAlign w:val="bottom"/>
+            <w:hideMark/>
+          </w:tcPr>
+          <w:p>
+            <w:pPr>
+              <w:pStyle w:val="Paragraphedeliste"/>
+            </w:pPr>
+            <w:r>
+              <w:t>15</w:t>
+            </w:r>
+          </w:p>
+        </w:tc>
+      </w:tr>
+      <w:tr>
+        <w:tc>
+          <w:tcPr>
+            <w:tcW w:w="0" w:type="auto"/>
+            <w:tcBorders>
+              <w:top w:val="single" w:sz="6" w:space="0" w:color="CCCCCC"/>
+              <w:left w:val="single" w:sz="6" w:space="0" w:color="000000"/>
+              <w:bottom w:val="single" w:sz="6" w:space="0" w:color="CCCCCC"/>
+              <w:right w:val="single" w:sz="6" w:space="0" w:color="000000"/>
+            </w:tcBorders>
+            <w:tcMar>
+              <w:top w:w="45" w:type="dxa"/>
+              <w:left w:w="45" w:type="dxa"/>
+              <w:bottom w:w="45" w:type="dxa"/>
+              <w:right w:w="45" w:type="dxa"/>
+            </w:tcMar>
+            <w:vAlign w:val="bottom"/>
+            <w:hideMark/>
+          </w:tcPr>
+          <w:p>
+            <w:pPr>
+              <w:pStyle w:val="Paragraphedeliste"/>
+            </w:pPr>
+          </w:p>
+        </w:tc>
+        <w:tc>
+          <w:tcPr>
+            <w:tcW w:w="0" w:type="auto"/>
+            <w:tcBorders>
+              <w:top w:val="single" w:sz="6" w:space="0" w:color="CCCCCC"/>
+              <w:left w:val="single" w:sz="6" w:space="0" w:color="000000"/>
+              <w:bottom w:val="single" w:sz="6" w:space="0" w:color="CCCCCC"/>
+              <w:right w:val="single" w:sz="6" w:space="0" w:color="000000"/>
+            </w:tcBorders>
+            <w:tcMar>
+              <w:top w:w="45" w:type="dxa"/>
+              <w:left w:w="45" w:type="dxa"/>
+              <w:bottom w:w="45" w:type="dxa"/>
+              <w:right w:w="45" w:type="dxa"/>
+            </w:tcMar>
+            <w:vAlign w:val="bottom"/>
+            <w:hideMark/>
+          </w:tcPr>
+          <w:p>
+            <w:pPr>
+              <w:pStyle w:val="Paragraphedeliste"/>
+            </w:pPr>
+            <w:r>
+              <w:t xml:space="preserve">Modifications code / </w:t>
+            </w:r>
+            <w:proofErr w:type="spellStart"/>
+            <w:r>
+              <w:t>Déboguage</w:t>
+            </w:r>
+            <w:proofErr w:type="spellEnd"/>
+          </w:p>
+        </w:tc>
+        <w:tc>
+          <w:tcPr>
+            <w:tcW w:w="0" w:type="auto"/>
+            <w:tcBorders>
+              <w:top w:val="single" w:sz="6" w:space="0" w:color="CCCCCC"/>
+              <w:left w:val="single" w:sz="6" w:space="0" w:color="000000"/>
+              <w:bottom w:val="single" w:sz="6" w:space="0" w:color="CCCCCC"/>
+              <w:right w:val="single" w:sz="6" w:space="0" w:color="000000"/>
+            </w:tcBorders>
+            <w:tcMar>
+              <w:top w:w="45" w:type="dxa"/>
+              <w:left w:w="45" w:type="dxa"/>
+              <w:bottom w:w="45" w:type="dxa"/>
+              <w:right w:w="45" w:type="dxa"/>
+            </w:tcMar>
+            <w:vAlign w:val="bottom"/>
+            <w:hideMark/>
+          </w:tcPr>
+          <w:p>
+            <w:pPr>
+              <w:pStyle w:val="Paragraphedeliste"/>
+            </w:pPr>
+            <w:r>
+              <w:t>18</w:t>
+            </w:r>
+          </w:p>
+        </w:tc>
+      </w:tr>
+      <w:tr>
+        <w:tc>
+          <w:tcPr>
+            <w:tcW w:w="0" w:type="auto"/>
+            <w:tcBorders>
+              <w:top w:val="single" w:sz="6" w:space="0" w:color="CCCCCC"/>
+              <w:left w:val="single" w:sz="6" w:space="0" w:color="000000"/>
+              <w:bottom w:val="single" w:sz="6" w:space="0" w:color="000000"/>
+              <w:right w:val="single" w:sz="6" w:space="0" w:color="000000"/>
+            </w:tcBorders>
+            <w:tcMar>
+              <w:top w:w="45" w:type="dxa"/>
+              <w:left w:w="45" w:type="dxa"/>
+              <w:bottom w:w="45" w:type="dxa"/>
+              <w:right w:w="45" w:type="dxa"/>
+            </w:tcMar>
+            <w:vAlign w:val="bottom"/>
+            <w:hideMark/>
+          </w:tcPr>
+          <w:p>
+            <w:pPr>
+              <w:pStyle w:val="Paragraphedeliste"/>
+            </w:pPr>
+          </w:p>
+        </w:tc>
+        <w:tc>
+          <w:tcPr>
+            <w:tcW w:w="0" w:type="auto"/>
+            <w:tcBorders>
+              <w:top w:val="single" w:sz="6" w:space="0" w:color="CCCCCC"/>
+              <w:left w:val="single" w:sz="6" w:space="0" w:color="000000"/>
+              <w:bottom w:val="single" w:sz="6" w:space="0" w:color="000000"/>
+              <w:right w:val="single" w:sz="6" w:space="0" w:color="000000"/>
+            </w:tcBorders>
+            <w:tcMar>
+              <w:top w:w="45" w:type="dxa"/>
+              <w:left w:w="45" w:type="dxa"/>
+              <w:bottom w:w="45" w:type="dxa"/>
+              <w:right w:w="45" w:type="dxa"/>
+            </w:tcMar>
+            <w:vAlign w:val="bottom"/>
+            <w:hideMark/>
+          </w:tcPr>
+          <w:p>
+            <w:pPr>
+              <w:pStyle w:val="Paragraphedeliste"/>
+            </w:pPr>
+            <w:r>
+              <w:t>Analyse des performances et des résultats du système</w:t>
+            </w:r>
+          </w:p>
+        </w:tc>
+        <w:tc>
+          <w:tcPr>
+            <w:tcW w:w="0" w:type="auto"/>
+            <w:tcBorders>
+              <w:top w:val="single" w:sz="6" w:space="0" w:color="CCCCCC"/>
+              <w:left w:val="single" w:sz="6" w:space="0" w:color="000000"/>
+              <w:bottom w:val="single" w:sz="6" w:space="0" w:color="000000"/>
+              <w:right w:val="single" w:sz="6" w:space="0" w:color="000000"/>
+            </w:tcBorders>
+            <w:tcMar>
+              <w:top w:w="45" w:type="dxa"/>
+              <w:left w:w="45" w:type="dxa"/>
+              <w:bottom w:w="45" w:type="dxa"/>
+              <w:right w:w="45" w:type="dxa"/>
+            </w:tcMar>
+            <w:vAlign w:val="bottom"/>
+            <w:hideMark/>
+          </w:tcPr>
+          <w:p>
+            <w:pPr>
+              <w:pStyle w:val="Paragraphedeliste"/>
+            </w:pPr>
+            <w:r>
+              <w:t>18</w:t>
+            </w:r>
+          </w:p>
+        </w:tc>
+      </w:tr>
+      <w:tr>
+        <w:tc>
+          <w:tcPr>
+            <w:tcW w:w="0" w:type="auto"/>
+            <w:tcBorders>
+              <w:top w:val="single" w:sz="6" w:space="0" w:color="000000"/>
+              <w:left w:val="single" w:sz="6" w:space="0" w:color="000000"/>
+              <w:bottom w:val="single" w:sz="6" w:space="0" w:color="000000"/>
+              <w:right w:val="single" w:sz="6" w:space="0" w:color="000000"/>
+            </w:tcBorders>
+            <w:tcMar>
+              <w:top w:w="45" w:type="dxa"/>
+              <w:left w:w="45" w:type="dxa"/>
+              <w:bottom w:w="45" w:type="dxa"/>
+              <w:right w:w="45" w:type="dxa"/>
+            </w:tcMar>
+            <w:vAlign w:val="bottom"/>
+            <w:hideMark/>
+          </w:tcPr>
+          <w:p>
+            <w:pPr>
+              <w:pStyle w:val="Paragraphedeliste"/>
+            </w:pPr>
+            <w:r>
+              <w:rPr>
+                <w:b/>
+                <w:bCs/>
+              </w:rPr>
+              <w:t>TOTAL</w:t>
+            </w:r>
+          </w:p>
+        </w:tc>
+        <w:tc>
+          <w:tcPr>
+            <w:tcW w:w="0" w:type="auto"/>
+            <w:tcBorders>
+              <w:top w:val="single" w:sz="6" w:space="0" w:color="000000"/>
+              <w:left w:val="single" w:sz="6" w:space="0" w:color="000000"/>
+              <w:bottom w:val="single" w:sz="6" w:space="0" w:color="000000"/>
+              <w:right w:val="single" w:sz="6" w:space="0" w:color="000000"/>
+            </w:tcBorders>
+            <w:tcMar>
+              <w:top w:w="45" w:type="dxa"/>
+              <w:left w:w="45" w:type="dxa"/>
+              <w:bottom w:w="45" w:type="dxa"/>
+              <w:right w:w="45" w:type="dxa"/>
+            </w:tcMar>
+            <w:vAlign w:val="bottom"/>
+            <w:hideMark/>
+          </w:tcPr>
+          <w:p>
+            <w:pPr>
+              <w:pStyle w:val="Paragraphedeliste"/>
+            </w:pPr>
+          </w:p>
+        </w:tc>
+        <w:tc>
+          <w:tcPr>
+            <w:tcW w:w="0" w:type="auto"/>
+            <w:tcBorders>
+              <w:top w:val="single" w:sz="6" w:space="0" w:color="000000"/>
+              <w:left w:val="single" w:sz="6" w:space="0" w:color="000000"/>
+              <w:bottom w:val="single" w:sz="6" w:space="0" w:color="000000"/>
+              <w:right w:val="single" w:sz="6" w:space="0" w:color="000000"/>
+            </w:tcBorders>
+            <w:tcMar>
+              <w:top w:w="45" w:type="dxa"/>
+              <w:left w:w="45" w:type="dxa"/>
+              <w:bottom w:w="45" w:type="dxa"/>
+              <w:right w:w="45" w:type="dxa"/>
+            </w:tcMar>
+            <w:vAlign w:val="bottom"/>
+            <w:hideMark/>
+          </w:tcPr>
+          <w:p>
+            <w:pPr>
+              <w:pStyle w:val="Paragraphedeliste"/>
+            </w:pPr>
+            <w:r>
+              <w:t>51</w:t>
+            </w:r>
+          </w:p>
+        </w:tc>
+      </w:tr>
+      <w:tr>
+        <w:tc>
+          <w:tcPr>
+            <w:tcW w:w="0" w:type="auto"/>
+            <w:tcBorders>
+              <w:top w:val="single" w:sz="6" w:space="0" w:color="000000"/>
+              <w:left w:val="single" w:sz="6" w:space="0" w:color="000000"/>
+              <w:bottom w:val="single" w:sz="6" w:space="0" w:color="CCCCCC"/>
+              <w:right w:val="single" w:sz="6" w:space="0" w:color="000000"/>
+            </w:tcBorders>
+            <w:tcMar>
+              <w:top w:w="45" w:type="dxa"/>
+              <w:left w:w="45" w:type="dxa"/>
+              <w:bottom w:w="45" w:type="dxa"/>
+              <w:right w:w="45" w:type="dxa"/>
+            </w:tcMar>
+            <w:vAlign w:val="bottom"/>
+            <w:hideMark/>
+          </w:tcPr>
+          <w:p>
+            <w:pPr>
+              <w:pStyle w:val="Paragraphedeliste"/>
+            </w:pPr>
+            <w:r>
+              <w:t>Documenter les livrables</w:t>
+            </w:r>
+          </w:p>
+        </w:tc>
+        <w:tc>
+          <w:tcPr>
+            <w:tcW w:w="0" w:type="auto"/>
+            <w:tcBorders>
+              <w:top w:val="single" w:sz="6" w:space="0" w:color="000000"/>
+              <w:left w:val="single" w:sz="6" w:space="0" w:color="000000"/>
+              <w:bottom w:val="single" w:sz="6" w:space="0" w:color="CCCCCC"/>
+              <w:right w:val="single" w:sz="6" w:space="0" w:color="000000"/>
+            </w:tcBorders>
+            <w:tcMar>
+              <w:top w:w="45" w:type="dxa"/>
+              <w:left w:w="45" w:type="dxa"/>
+              <w:bottom w:w="45" w:type="dxa"/>
+              <w:right w:w="45" w:type="dxa"/>
+            </w:tcMar>
+            <w:vAlign w:val="bottom"/>
+            <w:hideMark/>
+          </w:tcPr>
+          <w:p>
+            <w:pPr>
+              <w:pStyle w:val="Paragraphedeliste"/>
+            </w:pPr>
+            <w:r>
+              <w:t>Préparer Soutenance</w:t>
+            </w:r>
+          </w:p>
+        </w:tc>
+        <w:tc>
+          <w:tcPr>
+            <w:tcW w:w="0" w:type="auto"/>
+            <w:tcBorders>
+              <w:top w:val="single" w:sz="6" w:space="0" w:color="000000"/>
+              <w:left w:val="single" w:sz="6" w:space="0" w:color="000000"/>
+              <w:bottom w:val="single" w:sz="6" w:space="0" w:color="CCCCCC"/>
+              <w:right w:val="single" w:sz="6" w:space="0" w:color="000000"/>
+            </w:tcBorders>
+            <w:tcMar>
+              <w:top w:w="45" w:type="dxa"/>
+              <w:left w:w="45" w:type="dxa"/>
+              <w:bottom w:w="45" w:type="dxa"/>
+              <w:right w:w="45" w:type="dxa"/>
+            </w:tcMar>
+            <w:vAlign w:val="bottom"/>
+            <w:hideMark/>
+          </w:tcPr>
+          <w:p>
+            <w:pPr>
+              <w:pStyle w:val="Paragraphedeliste"/>
+            </w:pPr>
+            <w:r>
+              <w:t>6</w:t>
+            </w:r>
+          </w:p>
+        </w:tc>
+      </w:tr>
+      <w:tr>
+        <w:tc>
+          <w:tcPr>
+            <w:tcW w:w="0" w:type="auto"/>
+            <w:tcBorders>
+              <w:top w:val="single" w:sz="6" w:space="0" w:color="CCCCCC"/>
+              <w:left w:val="single" w:sz="6" w:space="0" w:color="000000"/>
+              <w:bottom w:val="single" w:sz="6" w:space="0" w:color="CCCCCC"/>
+              <w:right w:val="single" w:sz="6" w:space="0" w:color="000000"/>
+            </w:tcBorders>
+            <w:tcMar>
+              <w:top w:w="45" w:type="dxa"/>
+              <w:left w:w="45" w:type="dxa"/>
+              <w:bottom w:w="45" w:type="dxa"/>
+              <w:right w:w="45" w:type="dxa"/>
+            </w:tcMar>
+            <w:vAlign w:val="bottom"/>
+            <w:hideMark/>
+          </w:tcPr>
+          <w:p>
+            <w:pPr>
+              <w:pStyle w:val="Paragraphedeliste"/>
+            </w:pPr>
+          </w:p>
+        </w:tc>
+        <w:tc>
+          <w:tcPr>
+            <w:tcW w:w="0" w:type="auto"/>
+            <w:tcBorders>
+              <w:top w:val="single" w:sz="6" w:space="0" w:color="CCCCCC"/>
+              <w:left w:val="single" w:sz="6" w:space="0" w:color="000000"/>
+              <w:bottom w:val="single" w:sz="6" w:space="0" w:color="CCCCCC"/>
+              <w:right w:val="single" w:sz="6" w:space="0" w:color="000000"/>
+            </w:tcBorders>
+            <w:tcMar>
+              <w:top w:w="45" w:type="dxa"/>
+              <w:left w:w="45" w:type="dxa"/>
+              <w:bottom w:w="45" w:type="dxa"/>
+              <w:right w:w="45" w:type="dxa"/>
+            </w:tcMar>
+            <w:vAlign w:val="bottom"/>
+            <w:hideMark/>
+          </w:tcPr>
+          <w:p>
+            <w:pPr>
+              <w:pStyle w:val="Paragraphedeliste"/>
+            </w:pPr>
+            <w:r>
+              <w:t>Ecrire Rapport</w:t>
+            </w:r>
+          </w:p>
+        </w:tc>
+        <w:tc>
+          <w:tcPr>
+            <w:tcW w:w="0" w:type="auto"/>
+            <w:tcBorders>
+              <w:top w:val="single" w:sz="6" w:space="0" w:color="CCCCCC"/>
+              <w:left w:val="single" w:sz="6" w:space="0" w:color="000000"/>
+              <w:bottom w:val="single" w:sz="6" w:space="0" w:color="CCCCCC"/>
+              <w:right w:val="single" w:sz="6" w:space="0" w:color="000000"/>
+            </w:tcBorders>
+            <w:tcMar>
+              <w:top w:w="45" w:type="dxa"/>
+              <w:left w:w="45" w:type="dxa"/>
+              <w:bottom w:w="45" w:type="dxa"/>
+              <w:right w:w="45" w:type="dxa"/>
+            </w:tcMar>
+            <w:vAlign w:val="bottom"/>
+            <w:hideMark/>
+          </w:tcPr>
+          <w:p>
+            <w:pPr>
+              <w:pStyle w:val="Paragraphedeliste"/>
+            </w:pPr>
+            <w:r>
+              <w:t>15</w:t>
+            </w:r>
+          </w:p>
+        </w:tc>
+      </w:tr>
+      <w:tr>
+        <w:tc>
+          <w:tcPr>
+            <w:tcW w:w="0" w:type="auto"/>
+            <w:tcBorders>
+              <w:top w:val="single" w:sz="6" w:space="0" w:color="CCCCCC"/>
+              <w:left w:val="single" w:sz="6" w:space="0" w:color="000000"/>
+              <w:bottom w:val="single" w:sz="6" w:space="0" w:color="000000"/>
+              <w:right w:val="single" w:sz="6" w:space="0" w:color="000000"/>
+            </w:tcBorders>
+            <w:tcMar>
+              <w:top w:w="45" w:type="dxa"/>
+              <w:left w:w="45" w:type="dxa"/>
+              <w:bottom w:w="45" w:type="dxa"/>
+              <w:right w:w="45" w:type="dxa"/>
+            </w:tcMar>
+            <w:vAlign w:val="bottom"/>
+            <w:hideMark/>
+          </w:tcPr>
+          <w:p>
+            <w:pPr>
+              <w:pStyle w:val="Paragraphedeliste"/>
+            </w:pPr>
+          </w:p>
+        </w:tc>
+        <w:tc>
+          <w:tcPr>
+            <w:tcW w:w="0" w:type="auto"/>
+            <w:tcBorders>
+              <w:top w:val="single" w:sz="6" w:space="0" w:color="CCCCCC"/>
+              <w:left w:val="single" w:sz="6" w:space="0" w:color="000000"/>
+              <w:bottom w:val="single" w:sz="6" w:space="0" w:color="000000"/>
+              <w:right w:val="single" w:sz="6" w:space="0" w:color="000000"/>
+            </w:tcBorders>
+            <w:tcMar>
+              <w:top w:w="45" w:type="dxa"/>
+              <w:left w:w="45" w:type="dxa"/>
+              <w:bottom w:w="45" w:type="dxa"/>
+              <w:right w:w="45" w:type="dxa"/>
+            </w:tcMar>
+            <w:vAlign w:val="bottom"/>
+            <w:hideMark/>
+          </w:tcPr>
+          <w:p>
+            <w:pPr>
+              <w:pStyle w:val="Paragraphedeliste"/>
+            </w:pPr>
+            <w:r>
+              <w:t>Manuel d'utilisation</w:t>
+            </w:r>
+          </w:p>
+        </w:tc>
+        <w:tc>
+          <w:tcPr>
+            <w:tcW w:w="0" w:type="auto"/>
+            <w:tcBorders>
+              <w:top w:val="single" w:sz="6" w:space="0" w:color="CCCCCC"/>
+              <w:left w:val="single" w:sz="6" w:space="0" w:color="000000"/>
+              <w:bottom w:val="single" w:sz="6" w:space="0" w:color="000000"/>
+              <w:right w:val="single" w:sz="6" w:space="0" w:color="000000"/>
+            </w:tcBorders>
+            <w:tcMar>
+              <w:top w:w="45" w:type="dxa"/>
+              <w:left w:w="45" w:type="dxa"/>
+              <w:bottom w:w="45" w:type="dxa"/>
+              <w:right w:w="45" w:type="dxa"/>
+            </w:tcMar>
+            <w:vAlign w:val="bottom"/>
+            <w:hideMark/>
+          </w:tcPr>
+          <w:p>
+            <w:pPr>
+              <w:pStyle w:val="Paragraphedeliste"/>
+            </w:pPr>
+            <w:r>
+              <w:t>6</w:t>
+            </w:r>
+          </w:p>
+        </w:tc>
+      </w:tr>
+      <w:tr>
+        <w:tc>
+          <w:tcPr>
+            <w:tcW w:w="0" w:type="auto"/>
+            <w:tcBorders>
+              <w:top w:val="single" w:sz="6" w:space="0" w:color="000000"/>
+              <w:left w:val="single" w:sz="6" w:space="0" w:color="000000"/>
+              <w:bottom w:val="single" w:sz="6" w:space="0" w:color="000000"/>
+              <w:right w:val="single" w:sz="6" w:space="0" w:color="000000"/>
+            </w:tcBorders>
+            <w:tcMar>
+              <w:top w:w="45" w:type="dxa"/>
+              <w:left w:w="45" w:type="dxa"/>
+              <w:bottom w:w="45" w:type="dxa"/>
+              <w:right w:w="45" w:type="dxa"/>
+            </w:tcMar>
+            <w:vAlign w:val="bottom"/>
+            <w:hideMark/>
+          </w:tcPr>
+          <w:p>
+            <w:pPr>
+              <w:pStyle w:val="Paragraphedeliste"/>
+            </w:pPr>
+            <w:r>
+              <w:t>TOTAL</w:t>
+            </w:r>
+          </w:p>
+        </w:tc>
+        <w:tc>
+          <w:tcPr>
+            <w:tcW w:w="0" w:type="auto"/>
+            <w:tcBorders>
+              <w:top w:val="single" w:sz="6" w:space="0" w:color="000000"/>
+              <w:left w:val="single" w:sz="6" w:space="0" w:color="000000"/>
+              <w:bottom w:val="single" w:sz="6" w:space="0" w:color="000000"/>
+              <w:right w:val="single" w:sz="6" w:space="0" w:color="000000"/>
+            </w:tcBorders>
+            <w:tcMar>
+              <w:top w:w="45" w:type="dxa"/>
+              <w:left w:w="45" w:type="dxa"/>
+              <w:bottom w:w="45" w:type="dxa"/>
+              <w:right w:w="45" w:type="dxa"/>
+            </w:tcMar>
+            <w:vAlign w:val="bottom"/>
+            <w:hideMark/>
+          </w:tcPr>
+          <w:p>
+            <w:pPr>
+              <w:pStyle w:val="Paragraphedeliste"/>
+            </w:pPr>
+          </w:p>
+        </w:tc>
+        <w:tc>
+          <w:tcPr>
+            <w:tcW w:w="0" w:type="auto"/>
+            <w:tcBorders>
+              <w:top w:val="single" w:sz="6" w:space="0" w:color="000000"/>
+              <w:left w:val="single" w:sz="6" w:space="0" w:color="000000"/>
+              <w:bottom w:val="single" w:sz="6" w:space="0" w:color="000000"/>
+              <w:right w:val="single" w:sz="6" w:space="0" w:color="000000"/>
+            </w:tcBorders>
+            <w:tcMar>
+              <w:top w:w="45" w:type="dxa"/>
+              <w:left w:w="45" w:type="dxa"/>
+              <w:bottom w:w="45" w:type="dxa"/>
+              <w:right w:w="45" w:type="dxa"/>
+            </w:tcMar>
+            <w:vAlign w:val="bottom"/>
+            <w:hideMark/>
+          </w:tcPr>
+          <w:p>
+            <w:pPr>
+              <w:pStyle w:val="Paragraphedeliste"/>
+            </w:pPr>
+            <w:r>
+              <w:t>27</w:t>
+            </w:r>
+          </w:p>
+        </w:tc>
+      </w:tr>
+      <w:tr>
+        <w:tc>
+          <w:tcPr>
+            <w:tcW w:w="0" w:type="auto"/>
+            <w:tcBorders>
+              <w:top w:val="single" w:sz="6" w:space="0" w:color="000000"/>
+              <w:left w:val="single" w:sz="6" w:space="0" w:color="000000"/>
+              <w:bottom w:val="single" w:sz="6" w:space="0" w:color="000000"/>
+              <w:right w:val="single" w:sz="6" w:space="0" w:color="000000"/>
+            </w:tcBorders>
+            <w:tcMar>
+              <w:top w:w="45" w:type="dxa"/>
+              <w:left w:w="45" w:type="dxa"/>
+              <w:bottom w:w="45" w:type="dxa"/>
+              <w:right w:w="45" w:type="dxa"/>
+            </w:tcMar>
+            <w:vAlign w:val="bottom"/>
+            <w:hideMark/>
+          </w:tcPr>
+          <w:p>
+            <w:pPr>
+              <w:pStyle w:val="Paragraphedeliste"/>
+            </w:pPr>
+            <w:r>
+              <w:t>TOTAL PROJET</w:t>
+            </w:r>
+          </w:p>
+        </w:tc>
+        <w:tc>
+          <w:tcPr>
+            <w:tcW w:w="0" w:type="auto"/>
+            <w:tcBorders>
+              <w:top w:val="single" w:sz="6" w:space="0" w:color="000000"/>
+              <w:left w:val="single" w:sz="6" w:space="0" w:color="000000"/>
+              <w:bottom w:val="single" w:sz="6" w:space="0" w:color="000000"/>
+              <w:right w:val="single" w:sz="6" w:space="0" w:color="000000"/>
+            </w:tcBorders>
+            <w:tcMar>
+              <w:top w:w="45" w:type="dxa"/>
+              <w:left w:w="45" w:type="dxa"/>
+              <w:bottom w:w="45" w:type="dxa"/>
+              <w:right w:w="45" w:type="dxa"/>
+            </w:tcMar>
+            <w:vAlign w:val="bottom"/>
+            <w:hideMark/>
+          </w:tcPr>
+          <w:p>
+            <w:pPr>
+              <w:pStyle w:val="Paragraphedeliste"/>
+            </w:pPr>
+            <w:bookmarkStart w:id="11" w:name="_GoBack"/>
+            <w:bookmarkEnd w:id="11"/>
+          </w:p>
+        </w:tc>
+        <w:tc>
+          <w:tcPr>
+            <w:tcW w:w="0" w:type="auto"/>
+            <w:tcBorders>
+              <w:top w:val="single" w:sz="6" w:space="0" w:color="000000"/>
+              <w:left w:val="single" w:sz="6" w:space="0" w:color="000000"/>
+              <w:bottom w:val="single" w:sz="6" w:space="0" w:color="000000"/>
+              <w:right w:val="single" w:sz="6" w:space="0" w:color="000000"/>
+            </w:tcBorders>
+            <w:tcMar>
+              <w:top w:w="45" w:type="dxa"/>
+              <w:left w:w="45" w:type="dxa"/>
+              <w:bottom w:w="45" w:type="dxa"/>
+              <w:right w:w="45" w:type="dxa"/>
+            </w:tcMar>
+            <w:vAlign w:val="bottom"/>
+            <w:hideMark/>
+          </w:tcPr>
+          <w:p>
+            <w:pPr>
+              <w:pStyle w:val="Paragraphedeliste"/>
+            </w:pPr>
+            <w:r>
+              <w:t>264</w:t>
+            </w:r>
+          </w:p>
+        </w:tc>
+      </w:tr>
+    </w:tbl>
+    <w:p>
+      <w:pPr>
+        <w:pStyle w:val="Paragraphedeliste"/>
+      </w:pPr>
     </w:p>
     <w:p>
       <w:pPr>
@@ -2963,7 +5413,7 @@
         </w:numPr>
       </w:pPr>
       <w:bookmarkStart w:id="12" w:name="Historique"/>
-      <w:bookmarkEnd w:id="11"/>
+      <w:bookmarkEnd w:id="10"/>
       <w:r>
         <w:t>Historique</w:t>
       </w:r>
@@ -2984,6 +5434,155 @@
 <file path=word/numbering.xml><?xml version="1.0" encoding="utf-8"?>
 <w:numbering xmlns:wpc="http://schemas.microsoft.com/office/word/2010/wordprocessingCanvas" xmlns:mc="http://schemas.openxmlformats.org/markup-compatibility/2006" xmlns:o="urn:schemas-microsoft-com:office:office" xmlns:r="http://schemas.openxmlformats.org/officeDocument/2006/relationships" xmlns:m="http://schemas.openxmlformats.org/officeDocument/2006/math" xmlns:v="urn:schemas-microsoft-com:vml" xmlns:wp14="http://schemas.microsoft.com/office/word/2010/wordprocessingDrawing" xmlns:wp="http://schemas.openxmlformats.org/drawingml/2006/wordprocessingDrawing" xmlns:w10="urn:schemas-microsoft-com:office:word" xmlns:w="http://schemas.openxmlformats.org/wordprocessingml/2006/main" xmlns:w14="http://schemas.microsoft.com/office/word/2010/wordml" xmlns:w15="http://schemas.microsoft.com/office/word/2012/wordml" xmlns:wpg="http://schemas.microsoft.com/office/word/2010/wordprocessingGroup" xmlns:wpi="http://schemas.microsoft.com/office/word/2010/wordprocessingInk" xmlns:wne="http://schemas.microsoft.com/office/word/2006/wordml" xmlns:wps="http://schemas.microsoft.com/office/word/2010/wordprocessingShape" mc:Ignorable="w14 w15 wp14">
   <w:abstractNum w:abstractNumId="0" w15:restartNumberingAfterBreak="0">
+    <w:nsid w:val="01350275"/>
+    <w:multiLevelType w:val="multilevel"/>
+    <w:tmpl w:val="CBE6C6E4"/>
+    <w:lvl w:ilvl="0">
+      <w:start w:val="1"/>
+      <w:numFmt w:val="bullet"/>
+      <w:lvlText w:val=""/>
+      <w:lvlJc w:val="left"/>
+      <w:pPr>
+        <w:tabs>
+          <w:tab w:val="num" w:pos="720"/>
+        </w:tabs>
+        <w:ind w:left="720" w:hanging="360"/>
+      </w:pPr>
+      <w:rPr>
+        <w:rFonts w:ascii="Symbol" w:hAnsi="Symbol" w:hint="default"/>
+        <w:sz w:val="20"/>
+      </w:rPr>
+    </w:lvl>
+    <w:lvl w:ilvl="1" w:tentative="1">
+      <w:start w:val="1"/>
+      <w:numFmt w:val="bullet"/>
+      <w:lvlText w:val="o"/>
+      <w:lvlJc w:val="left"/>
+      <w:pPr>
+        <w:tabs>
+          <w:tab w:val="num" w:pos="1440"/>
+        </w:tabs>
+        <w:ind w:left="1440" w:hanging="360"/>
+      </w:pPr>
+      <w:rPr>
+        <w:rFonts w:ascii="Courier New" w:hAnsi="Courier New" w:hint="default"/>
+        <w:sz w:val="20"/>
+      </w:rPr>
+    </w:lvl>
+    <w:lvl w:ilvl="2" w:tentative="1">
+      <w:start w:val="1"/>
+      <w:numFmt w:val="bullet"/>
+      <w:lvlText w:val=""/>
+      <w:lvlJc w:val="left"/>
+      <w:pPr>
+        <w:tabs>
+          <w:tab w:val="num" w:pos="2160"/>
+        </w:tabs>
+        <w:ind w:left="2160" w:hanging="360"/>
+      </w:pPr>
+      <w:rPr>
+        <w:rFonts w:ascii="Wingdings" w:hAnsi="Wingdings" w:hint="default"/>
+        <w:sz w:val="20"/>
+      </w:rPr>
+    </w:lvl>
+    <w:lvl w:ilvl="3" w:tentative="1">
+      <w:start w:val="1"/>
+      <w:numFmt w:val="bullet"/>
+      <w:lvlText w:val=""/>
+      <w:lvlJc w:val="left"/>
+      <w:pPr>
+        <w:tabs>
+          <w:tab w:val="num" w:pos="2880"/>
+        </w:tabs>
+        <w:ind w:left="2880" w:hanging="360"/>
+      </w:pPr>
+      <w:rPr>
+        <w:rFonts w:ascii="Wingdings" w:hAnsi="Wingdings" w:hint="default"/>
+        <w:sz w:val="20"/>
+      </w:rPr>
+    </w:lvl>
+    <w:lvl w:ilvl="4" w:tentative="1">
+      <w:start w:val="1"/>
+      <w:numFmt w:val="bullet"/>
+      <w:lvlText w:val=""/>
+      <w:lvlJc w:val="left"/>
+      <w:pPr>
+        <w:tabs>
+          <w:tab w:val="num" w:pos="3600"/>
+        </w:tabs>
+        <w:ind w:left="3600" w:hanging="360"/>
+      </w:pPr>
+      <w:rPr>
+        <w:rFonts w:ascii="Wingdings" w:hAnsi="Wingdings" w:hint="default"/>
+        <w:sz w:val="20"/>
+      </w:rPr>
+    </w:lvl>
+    <w:lvl w:ilvl="5" w:tentative="1">
+      <w:start w:val="1"/>
+      <w:numFmt w:val="bullet"/>
+      <w:lvlText w:val=""/>
+      <w:lvlJc w:val="left"/>
+      <w:pPr>
+        <w:tabs>
+          <w:tab w:val="num" w:pos="4320"/>
+        </w:tabs>
+        <w:ind w:left="4320" w:hanging="360"/>
+      </w:pPr>
+      <w:rPr>
+        <w:rFonts w:ascii="Wingdings" w:hAnsi="Wingdings" w:hint="default"/>
+        <w:sz w:val="20"/>
+      </w:rPr>
+    </w:lvl>
+    <w:lvl w:ilvl="6" w:tentative="1">
+      <w:start w:val="1"/>
+      <w:numFmt w:val="bullet"/>
+      <w:lvlText w:val=""/>
+      <w:lvlJc w:val="left"/>
+      <w:pPr>
+        <w:tabs>
+          <w:tab w:val="num" w:pos="5040"/>
+        </w:tabs>
+        <w:ind w:left="5040" w:hanging="360"/>
+      </w:pPr>
+      <w:rPr>
+        <w:rFonts w:ascii="Wingdings" w:hAnsi="Wingdings" w:hint="default"/>
+        <w:sz w:val="20"/>
+      </w:rPr>
+    </w:lvl>
+    <w:lvl w:ilvl="7" w:tentative="1">
+      <w:start w:val="1"/>
+      <w:numFmt w:val="bullet"/>
+      <w:lvlText w:val=""/>
+      <w:lvlJc w:val="left"/>
+      <w:pPr>
+        <w:tabs>
+          <w:tab w:val="num" w:pos="5760"/>
+        </w:tabs>
+        <w:ind w:left="5760" w:hanging="360"/>
+      </w:pPr>
+      <w:rPr>
+        <w:rFonts w:ascii="Wingdings" w:hAnsi="Wingdings" w:hint="default"/>
+        <w:sz w:val="20"/>
+      </w:rPr>
+    </w:lvl>
+    <w:lvl w:ilvl="8" w:tentative="1">
+      <w:start w:val="1"/>
+      <w:numFmt w:val="bullet"/>
+      <w:lvlText w:val=""/>
+      <w:lvlJc w:val="left"/>
+      <w:pPr>
+        <w:tabs>
+          <w:tab w:val="num" w:pos="6480"/>
+        </w:tabs>
+        <w:ind w:left="6480" w:hanging="360"/>
+      </w:pPr>
+      <w:rPr>
+        <w:rFonts w:ascii="Wingdings" w:hAnsi="Wingdings" w:hint="default"/>
+        <w:sz w:val="20"/>
+      </w:rPr>
+    </w:lvl>
+  </w:abstractNum>
+  <w:abstractNum w:abstractNumId="1" w15:restartNumberingAfterBreak="0">
     <w:nsid w:val="066C1ED2"/>
     <w:multiLevelType w:val="multilevel"/>
     <w:tmpl w:val="1DC6AA4A"/>
@@ -3096,7 +5695,7 @@
       </w:pPr>
     </w:lvl>
   </w:abstractNum>
-  <w:abstractNum w:abstractNumId="1" w15:restartNumberingAfterBreak="0">
+  <w:abstractNum w:abstractNumId="2" w15:restartNumberingAfterBreak="0">
     <w:nsid w:val="139567F8"/>
     <w:multiLevelType w:val="multilevel"/>
     <w:tmpl w:val="E78EB658"/>
@@ -3245,7 +5844,7 @@
       </w:rPr>
     </w:lvl>
   </w:abstractNum>
-  <w:abstractNum w:abstractNumId="2" w15:restartNumberingAfterBreak="0">
+  <w:abstractNum w:abstractNumId="3" w15:restartNumberingAfterBreak="0">
     <w:nsid w:val="1D527D82"/>
     <w:multiLevelType w:val="hybridMultilevel"/>
     <w:tmpl w:val="3EB04C2C"/>
@@ -3334,7 +5933,7 @@
       </w:pPr>
     </w:lvl>
   </w:abstractNum>
-  <w:abstractNum w:abstractNumId="3" w15:restartNumberingAfterBreak="0">
+  <w:abstractNum w:abstractNumId="4" w15:restartNumberingAfterBreak="0">
     <w:nsid w:val="1D9C2A69"/>
     <w:multiLevelType w:val="hybridMultilevel"/>
     <w:tmpl w:val="EF648754"/>
@@ -3423,7 +6022,7 @@
       </w:pPr>
     </w:lvl>
   </w:abstractNum>
-  <w:abstractNum w:abstractNumId="4" w15:restartNumberingAfterBreak="0">
+  <w:abstractNum w:abstractNumId="5" w15:restartNumberingAfterBreak="0">
     <w:nsid w:val="22303EAF"/>
     <w:multiLevelType w:val="multilevel"/>
     <w:tmpl w:val="04EC54FA"/>
@@ -3572,7 +6171,7 @@
       </w:rPr>
     </w:lvl>
   </w:abstractNum>
-  <w:abstractNum w:abstractNumId="5" w15:restartNumberingAfterBreak="0">
+  <w:abstractNum w:abstractNumId="6" w15:restartNumberingAfterBreak="0">
     <w:nsid w:val="28156121"/>
     <w:multiLevelType w:val="multilevel"/>
     <w:tmpl w:val="09C06DCE"/>
@@ -3721,7 +6320,7 @@
       </w:rPr>
     </w:lvl>
   </w:abstractNum>
-  <w:abstractNum w:abstractNumId="6" w15:restartNumberingAfterBreak="0">
+  <w:abstractNum w:abstractNumId="7" w15:restartNumberingAfterBreak="0">
     <w:nsid w:val="29C70154"/>
     <w:multiLevelType w:val="multilevel"/>
     <w:tmpl w:val="54BE9058"/>
@@ -3870,7 +6469,7 @@
       </w:rPr>
     </w:lvl>
   </w:abstractNum>
-  <w:abstractNum w:abstractNumId="7" w15:restartNumberingAfterBreak="0">
+  <w:abstractNum w:abstractNumId="8" w15:restartNumberingAfterBreak="0">
     <w:nsid w:val="2B580358"/>
     <w:multiLevelType w:val="hybridMultilevel"/>
     <w:tmpl w:val="51E2DBC8"/>
@@ -3959,7 +6558,7 @@
       </w:pPr>
     </w:lvl>
   </w:abstractNum>
-  <w:abstractNum w:abstractNumId="8" w15:restartNumberingAfterBreak="0">
+  <w:abstractNum w:abstractNumId="9" w15:restartNumberingAfterBreak="0">
     <w:nsid w:val="2F521063"/>
     <w:multiLevelType w:val="hybridMultilevel"/>
     <w:tmpl w:val="E73A3B60"/>
@@ -4048,7 +6647,7 @@
       </w:pPr>
     </w:lvl>
   </w:abstractNum>
-  <w:abstractNum w:abstractNumId="9" w15:restartNumberingAfterBreak="0">
+  <w:abstractNum w:abstractNumId="10" w15:restartNumberingAfterBreak="0">
     <w:nsid w:val="32801A47"/>
     <w:multiLevelType w:val="multilevel"/>
     <w:tmpl w:val="BDB430BC"/>
@@ -4197,7 +6796,7 @@
       </w:rPr>
     </w:lvl>
   </w:abstractNum>
-  <w:abstractNum w:abstractNumId="10" w15:restartNumberingAfterBreak="0">
+  <w:abstractNum w:abstractNumId="11" w15:restartNumberingAfterBreak="0">
     <w:nsid w:val="373C270C"/>
     <w:multiLevelType w:val="multilevel"/>
     <w:tmpl w:val="63F074EA"/>
@@ -4346,7 +6945,7 @@
       </w:rPr>
     </w:lvl>
   </w:abstractNum>
-  <w:abstractNum w:abstractNumId="11" w15:restartNumberingAfterBreak="0">
+  <w:abstractNum w:abstractNumId="12" w15:restartNumberingAfterBreak="0">
     <w:nsid w:val="402453FB"/>
     <w:multiLevelType w:val="multilevel"/>
     <w:tmpl w:val="01A456C2"/>
@@ -4435,7 +7034,156 @@
       </w:pPr>
     </w:lvl>
   </w:abstractNum>
-  <w:abstractNum w:abstractNumId="12" w15:restartNumberingAfterBreak="0">
+  <w:abstractNum w:abstractNumId="13" w15:restartNumberingAfterBreak="0">
+    <w:nsid w:val="4F7169E3"/>
+    <w:multiLevelType w:val="multilevel"/>
+    <w:tmpl w:val="D7C067D6"/>
+    <w:lvl w:ilvl="0">
+      <w:start w:val="1"/>
+      <w:numFmt w:val="bullet"/>
+      <w:lvlText w:val=""/>
+      <w:lvlJc w:val="left"/>
+      <w:pPr>
+        <w:tabs>
+          <w:tab w:val="num" w:pos="720"/>
+        </w:tabs>
+        <w:ind w:left="720" w:hanging="360"/>
+      </w:pPr>
+      <w:rPr>
+        <w:rFonts w:ascii="Symbol" w:hAnsi="Symbol" w:hint="default"/>
+        <w:sz w:val="20"/>
+      </w:rPr>
+    </w:lvl>
+    <w:lvl w:ilvl="1" w:tentative="1">
+      <w:start w:val="1"/>
+      <w:numFmt w:val="bullet"/>
+      <w:lvlText w:val="o"/>
+      <w:lvlJc w:val="left"/>
+      <w:pPr>
+        <w:tabs>
+          <w:tab w:val="num" w:pos="1440"/>
+        </w:tabs>
+        <w:ind w:left="1440" w:hanging="360"/>
+      </w:pPr>
+      <w:rPr>
+        <w:rFonts w:ascii="Courier New" w:hAnsi="Courier New" w:hint="default"/>
+        <w:sz w:val="20"/>
+      </w:rPr>
+    </w:lvl>
+    <w:lvl w:ilvl="2" w:tentative="1">
+      <w:start w:val="1"/>
+      <w:numFmt w:val="bullet"/>
+      <w:lvlText w:val=""/>
+      <w:lvlJc w:val="left"/>
+      <w:pPr>
+        <w:tabs>
+          <w:tab w:val="num" w:pos="2160"/>
+        </w:tabs>
+        <w:ind w:left="2160" w:hanging="360"/>
+      </w:pPr>
+      <w:rPr>
+        <w:rFonts w:ascii="Wingdings" w:hAnsi="Wingdings" w:hint="default"/>
+        <w:sz w:val="20"/>
+      </w:rPr>
+    </w:lvl>
+    <w:lvl w:ilvl="3" w:tentative="1">
+      <w:start w:val="1"/>
+      <w:numFmt w:val="bullet"/>
+      <w:lvlText w:val=""/>
+      <w:lvlJc w:val="left"/>
+      <w:pPr>
+        <w:tabs>
+          <w:tab w:val="num" w:pos="2880"/>
+        </w:tabs>
+        <w:ind w:left="2880" w:hanging="360"/>
+      </w:pPr>
+      <w:rPr>
+        <w:rFonts w:ascii="Wingdings" w:hAnsi="Wingdings" w:hint="default"/>
+        <w:sz w:val="20"/>
+      </w:rPr>
+    </w:lvl>
+    <w:lvl w:ilvl="4" w:tentative="1">
+      <w:start w:val="1"/>
+      <w:numFmt w:val="bullet"/>
+      <w:lvlText w:val=""/>
+      <w:lvlJc w:val="left"/>
+      <w:pPr>
+        <w:tabs>
+          <w:tab w:val="num" w:pos="3600"/>
+        </w:tabs>
+        <w:ind w:left="3600" w:hanging="360"/>
+      </w:pPr>
+      <w:rPr>
+        <w:rFonts w:ascii="Wingdings" w:hAnsi="Wingdings" w:hint="default"/>
+        <w:sz w:val="20"/>
+      </w:rPr>
+    </w:lvl>
+    <w:lvl w:ilvl="5" w:tentative="1">
+      <w:start w:val="1"/>
+      <w:numFmt w:val="bullet"/>
+      <w:lvlText w:val=""/>
+      <w:lvlJc w:val="left"/>
+      <w:pPr>
+        <w:tabs>
+          <w:tab w:val="num" w:pos="4320"/>
+        </w:tabs>
+        <w:ind w:left="4320" w:hanging="360"/>
+      </w:pPr>
+      <w:rPr>
+        <w:rFonts w:ascii="Wingdings" w:hAnsi="Wingdings" w:hint="default"/>
+        <w:sz w:val="20"/>
+      </w:rPr>
+    </w:lvl>
+    <w:lvl w:ilvl="6" w:tentative="1">
+      <w:start w:val="1"/>
+      <w:numFmt w:val="bullet"/>
+      <w:lvlText w:val=""/>
+      <w:lvlJc w:val="left"/>
+      <w:pPr>
+        <w:tabs>
+          <w:tab w:val="num" w:pos="5040"/>
+        </w:tabs>
+        <w:ind w:left="5040" w:hanging="360"/>
+      </w:pPr>
+      <w:rPr>
+        <w:rFonts w:ascii="Wingdings" w:hAnsi="Wingdings" w:hint="default"/>
+        <w:sz w:val="20"/>
+      </w:rPr>
+    </w:lvl>
+    <w:lvl w:ilvl="7" w:tentative="1">
+      <w:start w:val="1"/>
+      <w:numFmt w:val="bullet"/>
+      <w:lvlText w:val=""/>
+      <w:lvlJc w:val="left"/>
+      <w:pPr>
+        <w:tabs>
+          <w:tab w:val="num" w:pos="5760"/>
+        </w:tabs>
+        <w:ind w:left="5760" w:hanging="360"/>
+      </w:pPr>
+      <w:rPr>
+        <w:rFonts w:ascii="Wingdings" w:hAnsi="Wingdings" w:hint="default"/>
+        <w:sz w:val="20"/>
+      </w:rPr>
+    </w:lvl>
+    <w:lvl w:ilvl="8" w:tentative="1">
+      <w:start w:val="1"/>
+      <w:numFmt w:val="bullet"/>
+      <w:lvlText w:val=""/>
+      <w:lvlJc w:val="left"/>
+      <w:pPr>
+        <w:tabs>
+          <w:tab w:val="num" w:pos="6480"/>
+        </w:tabs>
+        <w:ind w:left="6480" w:hanging="360"/>
+      </w:pPr>
+      <w:rPr>
+        <w:rFonts w:ascii="Wingdings" w:hAnsi="Wingdings" w:hint="default"/>
+        <w:sz w:val="20"/>
+      </w:rPr>
+    </w:lvl>
+  </w:abstractNum>
+  <w:abstractNum w:abstractNumId="14" w15:restartNumberingAfterBreak="0">
     <w:nsid w:val="51AB4CA9"/>
     <w:multiLevelType w:val="multilevel"/>
     <w:tmpl w:val="604A7B30"/>
@@ -4584,7 +7332,7 @@
       </w:rPr>
     </w:lvl>
   </w:abstractNum>
-  <w:abstractNum w:abstractNumId="13" w15:restartNumberingAfterBreak="0">
+  <w:abstractNum w:abstractNumId="15" w15:restartNumberingAfterBreak="0">
     <w:nsid w:val="53AA6040"/>
     <w:multiLevelType w:val="multilevel"/>
     <w:tmpl w:val="672ECD24"/>
@@ -4733,7 +7481,7 @@
       </w:rPr>
     </w:lvl>
   </w:abstractNum>
-  <w:abstractNum w:abstractNumId="14" w15:restartNumberingAfterBreak="0">
+  <w:abstractNum w:abstractNumId="16" w15:restartNumberingAfterBreak="0">
     <w:nsid w:val="57DF5020"/>
     <w:multiLevelType w:val="multilevel"/>
     <w:tmpl w:val="3B9AEDAA"/>
@@ -4882,7 +7630,7 @@
       </w:rPr>
     </w:lvl>
   </w:abstractNum>
-  <w:abstractNum w:abstractNumId="15" w15:restartNumberingAfterBreak="0">
+  <w:abstractNum w:abstractNumId="17" w15:restartNumberingAfterBreak="0">
     <w:nsid w:val="5E2625DA"/>
     <w:multiLevelType w:val="multilevel"/>
     <w:tmpl w:val="AE2C7248"/>
@@ -5031,7 +7779,7 @@
       </w:rPr>
     </w:lvl>
   </w:abstractNum>
-  <w:abstractNum w:abstractNumId="16" w15:restartNumberingAfterBreak="0">
+  <w:abstractNum w:abstractNumId="18" w15:restartNumberingAfterBreak="0">
     <w:nsid w:val="68F0138E"/>
     <w:multiLevelType w:val="hybridMultilevel"/>
     <w:tmpl w:val="DB46CF98"/>
@@ -5117,7 +7865,7 @@
       </w:pPr>
     </w:lvl>
   </w:abstractNum>
-  <w:abstractNum w:abstractNumId="17" w15:restartNumberingAfterBreak="0">
+  <w:abstractNum w:abstractNumId="19" w15:restartNumberingAfterBreak="0">
     <w:nsid w:val="6DCF6002"/>
     <w:multiLevelType w:val="hybridMultilevel"/>
     <w:tmpl w:val="D8A836EA"/>
@@ -5206,7 +7954,156 @@
       </w:pPr>
     </w:lvl>
   </w:abstractNum>
-  <w:abstractNum w:abstractNumId="18" w15:restartNumberingAfterBreak="0">
+  <w:abstractNum w:abstractNumId="20" w15:restartNumberingAfterBreak="0">
+    <w:nsid w:val="6F4D2906"/>
+    <w:multiLevelType w:val="multilevel"/>
+    <w:tmpl w:val="2DDA59E2"/>
+    <w:lvl w:ilvl="0">
+      <w:start w:val="1"/>
+      <w:numFmt w:val="bullet"/>
+      <w:lvlText w:val=""/>
+      <w:lvlJc w:val="left"/>
+      <w:pPr>
+        <w:tabs>
+          <w:tab w:val="num" w:pos="720"/>
+        </w:tabs>
+        <w:ind w:left="720" w:hanging="360"/>
+      </w:pPr>
+      <w:rPr>
+        <w:rFonts w:ascii="Symbol" w:hAnsi="Symbol" w:hint="default"/>
+        <w:sz w:val="20"/>
+      </w:rPr>
+    </w:lvl>
+    <w:lvl w:ilvl="1" w:tentative="1">
+      <w:start w:val="1"/>
+      <w:numFmt w:val="bullet"/>
+      <w:lvlText w:val="o"/>
+      <w:lvlJc w:val="left"/>
+      <w:pPr>
+        <w:tabs>
+          <w:tab w:val="num" w:pos="1440"/>
+        </w:tabs>
+        <w:ind w:left="1440" w:hanging="360"/>
+      </w:pPr>
+      <w:rPr>
+        <w:rFonts w:ascii="Courier New" w:hAnsi="Courier New" w:hint="default"/>
+        <w:sz w:val="20"/>
+      </w:rPr>
+    </w:lvl>
+    <w:lvl w:ilvl="2" w:tentative="1">
+      <w:start w:val="1"/>
+      <w:numFmt w:val="bullet"/>
+      <w:lvlText w:val=""/>
+      <w:lvlJc w:val="left"/>
+      <w:pPr>
+        <w:tabs>
+          <w:tab w:val="num" w:pos="2160"/>
+        </w:tabs>
+        <w:ind w:left="2160" w:hanging="360"/>
+      </w:pPr>
+      <w:rPr>
+        <w:rFonts w:ascii="Wingdings" w:hAnsi="Wingdings" w:hint="default"/>
+        <w:sz w:val="20"/>
+      </w:rPr>
+    </w:lvl>
+    <w:lvl w:ilvl="3" w:tentative="1">
+      <w:start w:val="1"/>
+      <w:numFmt w:val="bullet"/>
+      <w:lvlText w:val=""/>
+      <w:lvlJc w:val="left"/>
+      <w:pPr>
+        <w:tabs>
+          <w:tab w:val="num" w:pos="2880"/>
+        </w:tabs>
+        <w:ind w:left="2880" w:hanging="360"/>
+      </w:pPr>
+      <w:rPr>
+        <w:rFonts w:ascii="Wingdings" w:hAnsi="Wingdings" w:hint="default"/>
+        <w:sz w:val="20"/>
+      </w:rPr>
+    </w:lvl>
+    <w:lvl w:ilvl="4" w:tentative="1">
+      <w:start w:val="1"/>
+      <w:numFmt w:val="bullet"/>
+      <w:lvlText w:val=""/>
+      <w:lvlJc w:val="left"/>
+      <w:pPr>
+        <w:tabs>
+          <w:tab w:val="num" w:pos="3600"/>
+        </w:tabs>
+        <w:ind w:left="3600" w:hanging="360"/>
+      </w:pPr>
+      <w:rPr>
+        <w:rFonts w:ascii="Wingdings" w:hAnsi="Wingdings" w:hint="default"/>
+        <w:sz w:val="20"/>
+      </w:rPr>
+    </w:lvl>
+    <w:lvl w:ilvl="5" w:tentative="1">
+      <w:start w:val="1"/>
+      <w:numFmt w:val="bullet"/>
+      <w:lvlText w:val=""/>
+      <w:lvlJc w:val="left"/>
+      <w:pPr>
+        <w:tabs>
+          <w:tab w:val="num" w:pos="4320"/>
+        </w:tabs>
+        <w:ind w:left="4320" w:hanging="360"/>
+      </w:pPr>
+      <w:rPr>
+        <w:rFonts w:ascii="Wingdings" w:hAnsi="Wingdings" w:hint="default"/>
+        <w:sz w:val="20"/>
+      </w:rPr>
+    </w:lvl>
+    <w:lvl w:ilvl="6" w:tentative="1">
+      <w:start w:val="1"/>
+      <w:numFmt w:val="bullet"/>
+      <w:lvlText w:val=""/>
+      <w:lvlJc w:val="left"/>
+      <w:pPr>
+        <w:tabs>
+          <w:tab w:val="num" w:pos="5040"/>
+        </w:tabs>
+        <w:ind w:left="5040" w:hanging="360"/>
+      </w:pPr>
+      <w:rPr>
+        <w:rFonts w:ascii="Wingdings" w:hAnsi="Wingdings" w:hint="default"/>
+        <w:sz w:val="20"/>
+      </w:rPr>
+    </w:lvl>
+    <w:lvl w:ilvl="7" w:tentative="1">
+      <w:start w:val="1"/>
+      <w:numFmt w:val="bullet"/>
+      <w:lvlText w:val=""/>
+      <w:lvlJc w:val="left"/>
+      <w:pPr>
+        <w:tabs>
+          <w:tab w:val="num" w:pos="5760"/>
+        </w:tabs>
+        <w:ind w:left="5760" w:hanging="360"/>
+      </w:pPr>
+      <w:rPr>
+        <w:rFonts w:ascii="Wingdings" w:hAnsi="Wingdings" w:hint="default"/>
+        <w:sz w:val="20"/>
+      </w:rPr>
+    </w:lvl>
+    <w:lvl w:ilvl="8" w:tentative="1">
+      <w:start w:val="1"/>
+      <w:numFmt w:val="bullet"/>
+      <w:lvlText w:val=""/>
+      <w:lvlJc w:val="left"/>
+      <w:pPr>
+        <w:tabs>
+          <w:tab w:val="num" w:pos="6480"/>
+        </w:tabs>
+        <w:ind w:left="6480" w:hanging="360"/>
+      </w:pPr>
+      <w:rPr>
+        <w:rFonts w:ascii="Wingdings" w:hAnsi="Wingdings" w:hint="default"/>
+        <w:sz w:val="20"/>
+      </w:rPr>
+    </w:lvl>
+  </w:abstractNum>
+  <w:abstractNum w:abstractNumId="21" w15:restartNumberingAfterBreak="0">
     <w:nsid w:val="7AEE4A22"/>
     <w:multiLevelType w:val="hybridMultilevel"/>
     <w:tmpl w:val="B456C75A"/>
@@ -5299,58 +8196,58 @@
     </w:lvl>
   </w:abstractNum>
   <w:num w:numId="1">
+    <w:abstractNumId w:val="8"/>
+  </w:num>
+  <w:num w:numId="2">
+    <w:abstractNumId w:val="3"/>
+  </w:num>
+  <w:num w:numId="3">
+    <w:abstractNumId w:val="4"/>
+  </w:num>
+  <w:num w:numId="4">
+    <w:abstractNumId w:val="19"/>
+  </w:num>
+  <w:num w:numId="5">
+    <w:abstractNumId w:val="21"/>
+  </w:num>
+  <w:num w:numId="6">
+    <w:abstractNumId w:val="9"/>
+  </w:num>
+  <w:num w:numId="7">
+    <w:abstractNumId w:val="18"/>
+  </w:num>
+  <w:num w:numId="8">
+    <w:abstractNumId w:val="12"/>
+  </w:num>
+  <w:num w:numId="9">
+    <w:abstractNumId w:val="16"/>
+  </w:num>
+  <w:num w:numId="10">
+    <w:abstractNumId w:val="5"/>
+  </w:num>
+  <w:num w:numId="11">
+    <w:abstractNumId w:val="11"/>
+  </w:num>
+  <w:num w:numId="12">
+    <w:abstractNumId w:val="14"/>
+  </w:num>
+  <w:num w:numId="13">
+    <w:abstractNumId w:val="10"/>
+  </w:num>
+  <w:num w:numId="14">
+    <w:abstractNumId w:val="2"/>
+  </w:num>
+  <w:num w:numId="15">
+    <w:abstractNumId w:val="17"/>
+  </w:num>
+  <w:num w:numId="16">
+    <w:abstractNumId w:val="15"/>
+  </w:num>
+  <w:num w:numId="17">
     <w:abstractNumId w:val="7"/>
   </w:num>
-  <w:num w:numId="2">
-    <w:abstractNumId w:val="2"/>
-  </w:num>
-  <w:num w:numId="3">
-    <w:abstractNumId w:val="3"/>
-  </w:num>
-  <w:num w:numId="4">
-    <w:abstractNumId w:val="17"/>
-  </w:num>
-  <w:num w:numId="5">
-    <w:abstractNumId w:val="18"/>
-  </w:num>
-  <w:num w:numId="6">
-    <w:abstractNumId w:val="8"/>
-  </w:num>
-  <w:num w:numId="7">
-    <w:abstractNumId w:val="16"/>
-  </w:num>
-  <w:num w:numId="8">
-    <w:abstractNumId w:val="11"/>
-  </w:num>
-  <w:num w:numId="9">
-    <w:abstractNumId w:val="14"/>
-  </w:num>
-  <w:num w:numId="10">
-    <w:abstractNumId w:val="4"/>
-  </w:num>
-  <w:num w:numId="11">
-    <w:abstractNumId w:val="10"/>
-  </w:num>
-  <w:num w:numId="12">
-    <w:abstractNumId w:val="12"/>
-  </w:num>
-  <w:num w:numId="13">
-    <w:abstractNumId w:val="9"/>
-  </w:num>
-  <w:num w:numId="14">
+  <w:num w:numId="18">
     <w:abstractNumId w:val="1"/>
-  </w:num>
-  <w:num w:numId="15">
-    <w:abstractNumId w:val="15"/>
-  </w:num>
-  <w:num w:numId="16">
-    <w:abstractNumId w:val="13"/>
-  </w:num>
-  <w:num w:numId="17">
-    <w:abstractNumId w:val="6"/>
-  </w:num>
-  <w:num w:numId="18">
-    <w:abstractNumId w:val="0"/>
     <w:lvlOverride w:ilvl="0">
       <w:lvl w:ilvl="0">
         <w:numFmt w:val="upperRoman"/>
@@ -5360,7 +8257,16 @@
     </w:lvlOverride>
   </w:num>
   <w:num w:numId="19">
-    <w:abstractNumId w:val="5"/>
+    <w:abstractNumId w:val="6"/>
+  </w:num>
+  <w:num w:numId="20">
+    <w:abstractNumId w:val="20"/>
+  </w:num>
+  <w:num w:numId="21">
+    <w:abstractNumId w:val="13"/>
+  </w:num>
+  <w:num w:numId="22">
+    <w:abstractNumId w:val="0"/>
   </w:num>
 </w:numbering>
 </file>
@@ -6089,6 +8995,8 @@
   </w:compat>
   <w:rsids>
     <w:rsidRoot w:val="00C178AE"/>
+    <w:rsid w:val="00384C71"/>
+    <w:rsid w:val="006E09FC"/>
     <w:rsid w:val="00C178AE"/>
     <w:rsid w:val="00D573A3"/>
   </w:rsids>
@@ -6877,7 +9785,7 @@
 </file>
 
 <file path=customXml/itemProps2.xml><?xml version="1.0" encoding="utf-8"?>
-<ds:datastoreItem xmlns:ds="http://schemas.openxmlformats.org/officeDocument/2006/customXml" ds:itemID="{22DAD21E-801C-4636-919A-A2D208A38782}">
+<ds:datastoreItem xmlns:ds="http://schemas.openxmlformats.org/officeDocument/2006/customXml" ds:itemID="{1CDA1AF9-35CE-4831-A7EC-54F8188221FF}">
   <ds:schemaRefs>
     <ds:schemaRef ds:uri="http://schemas.openxmlformats.org/officeDocument/2006/bibliography"/>
   </ds:schemaRefs>

</xml_diff>